<commit_message>
update template, cite G2Sd
</commit_message>
<xml_diff>
--- a/analysis/paper/templates/template.docx
+++ b/analysis/paper/templates/template.docx
@@ -7,7 +7,7 @@
         <w:pStyle w:val="Title"/>
       </w:pPr>
       <w:r>
-        <w:t>Untitled</w:t>
+        <w:t>My title</w:t>
       </w:r>
     </w:p>
     <w:p>
@@ -15,7 +15,7 @@
         <w:pStyle w:val="Author"/>
       </w:pPr>
       <w:r>
-        <w:t>Ben Marwick</w:t>
+        <w:t>Ben Marwick (University of Washington, University of Wollongong)</w:t>
       </w:r>
     </w:p>
     <w:p>
@@ -23,7 +23,7 @@
         <w:pStyle w:val="Author"/>
       </w:pPr>
       <w:r>
-        <w:t>Another author</w:t>
+        <w:t>other author</w:t>
       </w:r>
     </w:p>
     <w:p>
@@ -31,7 +31,7 @@
         <w:pStyle w:val="Date"/>
       </w:pPr>
       <w:r>
-        <w:t>2015-11-19</w:t>
+        <w:t>2016-01-20</w:t>
       </w:r>
     </w:p>
     <w:p>
@@ -39,7 +39,7 @@
         <w:pStyle w:val="Abstract"/>
       </w:pPr>
       <w:r>
-        <w:t>This is the abstract.</w:t>
+        <w:t>My abstract</w:t>
       </w:r>
     </w:p>
     <w:p>
@@ -53,13 +53,16 @@
       </w:r>
     </w:p>
     <w:p>
+      <w:pPr>
+        <w:pStyle w:val="BodyText"/>
+      </w:pPr>
       <w:r>
         <w:t xml:space="preserve">This is an R Markdown document. Markdown is a simple formatting syntax for authoring HTML, PDF, and MS Word documents. For more details on using R Markdown see </w:t>
       </w:r>
-      <w:hyperlink r:id="rId6">
+      <w:hyperlink r:id="rId8">
         <w:r>
           <w:rPr>
-            <w:rStyle w:val="Link"/>
+            <w:rStyle w:val="Hyperlink"/>
           </w:rPr>
           <w:t>http://rmarkdown.rstudio.com</w:t>
         </w:r>
@@ -70,17 +73,13 @@
     </w:p>
     <w:p>
       <w:pPr>
-        <w:pStyle w:val="Heading2"/>
-      </w:pPr>
-      <w:bookmarkStart w:id="1" w:name="heading-2"/>
-      <w:bookmarkEnd w:id="1"/>
-      <w:r>
-        <w:t>Heading 2</w:t>
-      </w:r>
-    </w:p>
-    <w:p>
-      <w:r>
-        <w:t xml:space="preserve">When you click the </w:t>
+        <w:pStyle w:val="BodyText"/>
+      </w:pPr>
+      <w:r>
+        <w:t>When you click the</w:t>
+      </w:r>
+      <w:r>
+        <w:t xml:space="preserve"> </w:t>
       </w:r>
       <w:r>
         <w:rPr>
@@ -89,27 +88,7 @@
         <w:t>Knit</w:t>
       </w:r>
       <w:r>
-        <w:t xml:space="preserve"> button a document will be generated that includes both content as well as the output of any embedded R code chunks within the document. You can em</w:t>
-      </w:r>
-      <w:r>
-        <w:t>bed an R code chunk like this:</w:t>
-      </w:r>
-    </w:p>
-    <w:p>
-      <w:pPr>
-        <w:pStyle w:val="SourceCode"/>
-      </w:pPr>
-      <w:r>
-        <w:rPr>
-          <w:rStyle w:val="KeywordTok1"/>
-        </w:rPr>
-        <w:t>summary</w:t>
-      </w:r>
-      <w:r>
-        <w:rPr>
-          <w:rStyle w:val="NormalTok1"/>
-        </w:rPr>
-        <w:t>(cars)</w:t>
+        <w:t xml:space="preserve"> button a document will be generated that includes both content as well as the output of any embedded R code chunks within the document. You can embed an R code chunk like this:</w:t>
       </w:r>
     </w:p>
     <w:p>
@@ -138,7 +117,13 @@
         <w:rPr>
           <w:rStyle w:val="VerbatimChar"/>
         </w:rPr>
-        <w:t xml:space="preserve">##  1st Qu.:12.0   1st Qu.: 26.00  </w:t>
+        <w:t>#</w:t>
+      </w:r>
+      <w:r>
+        <w:rPr>
+          <w:rStyle w:val="VerbatimChar"/>
+        </w:rPr>
+        <w:t xml:space="preserve">#  1st Qu.:12.0   1st Qu.: 26.00  </w:t>
       </w:r>
       <w:r>
         <w:br/>
@@ -165,13 +150,7 @@
         <w:rPr>
           <w:rStyle w:val="VerbatimChar"/>
         </w:rPr>
-        <w:t>##  3rd Qu.:19.0   3rd Qu.: 56.</w:t>
-      </w:r>
-      <w:r>
-        <w:rPr>
-          <w:rStyle w:val="VerbatimChar"/>
-        </w:rPr>
-        <w:t xml:space="preserve">00  </w:t>
+        <w:t xml:space="preserve">##  3rd Qu.:19.0   3rd Qu.: 56.00  </w:t>
       </w:r>
       <w:r>
         <w:br/>
@@ -182,28 +161,33 @@
         </w:rPr>
         <w:t>##  Max.   :25.0   Max.   :120.00</w:t>
       </w:r>
-      <w:bookmarkStart w:id="2" w:name="_GoBack"/>
-      <w:bookmarkEnd w:id="2"/>
     </w:p>
     <w:p>
       <w:pPr>
-        <w:pStyle w:val="Heading3"/>
-      </w:pPr>
-      <w:bookmarkStart w:id="3" w:name="heading-3"/>
-      <w:bookmarkEnd w:id="3"/>
-      <w:r>
-        <w:t>Heading 3</w:t>
+        <w:pStyle w:val="Heading2"/>
+      </w:pPr>
+      <w:bookmarkStart w:id="1" w:name="heading-2"/>
+      <w:bookmarkEnd w:id="1"/>
+      <w:r>
+        <w:t>Heading 2</w:t>
       </w:r>
     </w:p>
     <w:p>
+      <w:pPr>
+        <w:pStyle w:val="FirstParagraph"/>
+      </w:pPr>
       <w:r>
         <w:t>You can also embed plots, for example:</w:t>
       </w:r>
     </w:p>
     <w:p>
+      <w:pPr>
+        <w:pStyle w:val="BodyText"/>
+      </w:pPr>
       <w:r>
         <w:rPr>
           <w:noProof/>
+          <w:lang w:val="en-AU" w:eastAsia="en-AU"/>
         </w:rPr>
         <w:lastRenderedPageBreak/>
         <w:drawing>
@@ -216,13 +200,13 @@
               <a:graphicData uri="http://schemas.openxmlformats.org/drawingml/2006/picture">
                 <pic:pic xmlns:pic="http://schemas.openxmlformats.org/drawingml/2006/picture">
                   <pic:nvPicPr>
-                    <pic:cNvPr id="0" name="Picture" descr="ktc_11_paper_files/figure-docx/unnamed-chunk-2-1.png"/>
+                    <pic:cNvPr id="0" name="Picture" descr="template_files/figure-docx/pressure-1.png"/>
                     <pic:cNvPicPr>
                       <a:picLocks noChangeAspect="1" noChangeArrowheads="1"/>
                     </pic:cNvPicPr>
                   </pic:nvPicPr>
                   <pic:blipFill>
-                    <a:blip r:embed="rId7"/>
+                    <a:blip r:embed="rId9"/>
                     <a:stretch>
                       <a:fillRect/>
                     </a:stretch>
@@ -250,6 +234,21 @@
       </w:r>
     </w:p>
     <w:p>
+      <w:pPr>
+        <w:pStyle w:val="Heading3"/>
+      </w:pPr>
+      <w:bookmarkStart w:id="2" w:name="heading-3"/>
+      <w:bookmarkEnd w:id="2"/>
+      <w:r>
+        <w:t>Heading 3</w:t>
+      </w:r>
+      <w:bookmarkStart w:id="3" w:name="_GoBack"/>
+      <w:bookmarkEnd w:id="3"/>
+    </w:p>
+    <w:p>
+      <w:pPr>
+        <w:pStyle w:val="FirstParagraph"/>
+      </w:pPr>
       <w:r>
         <w:t xml:space="preserve">Note that the </w:t>
       </w:r>
@@ -257,27 +256,97 @@
         <w:rPr>
           <w:rStyle w:val="VerbatimChar"/>
         </w:rPr>
-        <w:t>echo = FALSE</w:t>
+        <w:t>echo</w:t>
+      </w:r>
+      <w:r>
+        <w:rPr>
+          <w:rStyle w:val="VerbatimChar"/>
+        </w:rPr>
+        <w:t xml:space="preserve"> = FALSE</w:t>
       </w:r>
       <w:r>
         <w:t xml:space="preserve"> parameter was added to the code chunk to prevent printing of the R code that generated the plot.</w:t>
+      </w:r>
+    </w:p>
+    <w:p>
+      <w:pPr>
+        <w:pStyle w:val="Heading4"/>
+      </w:pPr>
+      <w:bookmarkStart w:id="4" w:name="heading-4"/>
+      <w:bookmarkEnd w:id="4"/>
+      <w:r>
+        <w:t>Heading 4</w:t>
+      </w:r>
+    </w:p>
+    <w:p>
+      <w:pPr>
+        <w:pStyle w:val="FirstParagraph"/>
+      </w:pPr>
+      <w:r>
+        <w:t>Don't forget line numbers for JAS!</w:t>
       </w:r>
     </w:p>
     <w:sectPr>
       <w:pgSz w:w="12240" w:h="15840"/>
       <w:pgMar w:top="1440" w:right="1440" w:bottom="1440" w:left="1440" w:header="720" w:footer="720" w:gutter="0"/>
+      <w:lnNumType w:countBy="1" w:restart="continuous"/>
       <w:cols w:space="720"/>
+      <w:docGrid w:linePitch="326"/>
     </w:sectPr>
   </w:body>
 </w:document>
 </file>
 
+<file path=word/endnotes.xml><?xml version="1.0" encoding="utf-8"?>
+<w:endnotes xmlns:wpc="http://schemas.microsoft.com/office/word/2010/wordprocessingCanvas" xmlns:mc="http://schemas.openxmlformats.org/markup-compatibility/2006" xmlns:o="urn:schemas-microsoft-com:office:office" xmlns:r="http://schemas.openxmlformats.org/officeDocument/2006/relationships" xmlns:m="http://schemas.openxmlformats.org/officeDocument/2006/math" xmlns:v="urn:schemas-microsoft-com:vml" xmlns:wp14="http://schemas.microsoft.com/office/word/2010/wordprocessingDrawing" xmlns:wp="http://schemas.openxmlformats.org/drawingml/2006/wordprocessingDrawing" xmlns:w10="urn:schemas-microsoft-com:office:word" xmlns:w="http://schemas.openxmlformats.org/wordprocessingml/2006/main" xmlns:w14="http://schemas.microsoft.com/office/word/2010/wordml" xmlns:wpg="http://schemas.microsoft.com/office/word/2010/wordprocessingGroup" xmlns:wpi="http://schemas.microsoft.com/office/word/2010/wordprocessingInk" xmlns:wne="http://schemas.microsoft.com/office/word/2006/wordml" xmlns:wps="http://schemas.microsoft.com/office/word/2010/wordprocessingShape" mc:Ignorable="w14 wp14">
+  <w:endnote w:type="separator" w:id="-1">
+    <w:p>
+      <w:pPr>
+        <w:spacing w:after="0"/>
+      </w:pPr>
+      <w:r>
+        <w:separator/>
+      </w:r>
+    </w:p>
+  </w:endnote>
+  <w:endnote w:type="continuationSeparator" w:id="0">
+    <w:p>
+      <w:pPr>
+        <w:spacing w:after="0"/>
+      </w:pPr>
+      <w:r>
+        <w:continuationSeparator/>
+      </w:r>
+    </w:p>
+  </w:endnote>
+</w:endnotes>
+</file>
+
+<file path=word/footnotes.xml><?xml version="1.0" encoding="utf-8"?>
+<w:footnotes xmlns:wpc="http://schemas.microsoft.com/office/word/2010/wordprocessingCanvas" xmlns:mc="http://schemas.openxmlformats.org/markup-compatibility/2006" xmlns:o="urn:schemas-microsoft-com:office:office" xmlns:r="http://schemas.openxmlformats.org/officeDocument/2006/relationships" xmlns:m="http://schemas.openxmlformats.org/officeDocument/2006/math" xmlns:v="urn:schemas-microsoft-com:vml" xmlns:wp14="http://schemas.microsoft.com/office/word/2010/wordprocessingDrawing" xmlns:wp="http://schemas.openxmlformats.org/drawingml/2006/wordprocessingDrawing" xmlns:w10="urn:schemas-microsoft-com:office:word" xmlns:w="http://schemas.openxmlformats.org/wordprocessingml/2006/main" xmlns:w14="http://schemas.microsoft.com/office/word/2010/wordml" xmlns:wpg="http://schemas.microsoft.com/office/word/2010/wordprocessingGroup" xmlns:wpi="http://schemas.microsoft.com/office/word/2010/wordprocessingInk" xmlns:wne="http://schemas.microsoft.com/office/word/2006/wordml" xmlns:wps="http://schemas.microsoft.com/office/word/2010/wordprocessingShape" mc:Ignorable="w14 wp14">
+  <w:footnote w:type="separator" w:id="-1">
+    <w:p>
+      <w:r>
+        <w:separator/>
+      </w:r>
+    </w:p>
+  </w:footnote>
+  <w:footnote w:type="continuationSeparator" w:id="0">
+    <w:p>
+      <w:r>
+        <w:continuationSeparator/>
+      </w:r>
+    </w:p>
+  </w:footnote>
+</w:footnotes>
+</file>
+
 <file path=word/numbering.xml><?xml version="1.0" encoding="utf-8"?>
 <w:numbering xmlns:wpc="http://schemas.microsoft.com/office/word/2010/wordprocessingCanvas" xmlns:mc="http://schemas.openxmlformats.org/markup-compatibility/2006" xmlns:o="urn:schemas-microsoft-com:office:office" xmlns:r="http://schemas.openxmlformats.org/officeDocument/2006/relationships" xmlns:m="http://schemas.openxmlformats.org/officeDocument/2006/math" xmlns:v="urn:schemas-microsoft-com:vml" xmlns:wp14="http://schemas.microsoft.com/office/word/2010/wordprocessingDrawing" xmlns:wp="http://schemas.openxmlformats.org/drawingml/2006/wordprocessingDrawing" xmlns:w10="urn:schemas-microsoft-com:office:word" xmlns:w="http://schemas.openxmlformats.org/wordprocessingml/2006/main" xmlns:w14="http://schemas.microsoft.com/office/word/2010/wordml" xmlns:wpg="http://schemas.microsoft.com/office/word/2010/wordprocessingGroup" xmlns:wpi="http://schemas.microsoft.com/office/word/2010/wordprocessingInk" xmlns:wne="http://schemas.microsoft.com/office/word/2006/wordml" xmlns:wps="http://schemas.microsoft.com/office/word/2010/wordprocessingShape" mc:Ignorable="w14 wp14">
   <w:abstractNum w:abstractNumId="0">
-    <w:nsid w:val="971FA69D"/>
+    <w:nsid w:val="99C9AB9E"/>
     <w:multiLevelType w:val="multilevel"/>
-    <w:tmpl w:val="D1B6EE3A"/>
+    <w:tmpl w:val="72742EC6"/>
     <w:lvl w:ilvl="0">
       <w:numFmt w:val="bullet"/>
       <w:lvlText w:val=" "/>
@@ -367,101 +436,9 @@
     </w:lvl>
   </w:abstractNum>
   <w:abstractNum w:abstractNumId="1">
-    <w:nsid w:val="ABF5F54F"/>
-    <w:multiLevelType w:val="multilevel"/>
-    <w:tmpl w:val="CD7A7726"/>
-    <w:lvl w:ilvl="0">
-      <w:numFmt w:val="bullet"/>
-      <w:lvlText w:val=" "/>
-      <w:lvlJc w:val="left"/>
-      <w:pPr>
-        <w:tabs>
-          <w:tab w:val="num" w:pos="0"/>
-        </w:tabs>
-        <w:ind w:left="480" w:hanging="480"/>
-      </w:pPr>
-    </w:lvl>
-    <w:lvl w:ilvl="1">
-      <w:numFmt w:val="bullet"/>
-      <w:lvlText w:val=" "/>
-      <w:lvlJc w:val="left"/>
-      <w:pPr>
-        <w:tabs>
-          <w:tab w:val="num" w:pos="720"/>
-        </w:tabs>
-        <w:ind w:left="1200" w:hanging="480"/>
-      </w:pPr>
-    </w:lvl>
-    <w:lvl w:ilvl="2">
-      <w:numFmt w:val="bullet"/>
-      <w:lvlText w:val=" "/>
-      <w:lvlJc w:val="left"/>
-      <w:pPr>
-        <w:tabs>
-          <w:tab w:val="num" w:pos="1440"/>
-        </w:tabs>
-        <w:ind w:left="1920" w:hanging="480"/>
-      </w:pPr>
-    </w:lvl>
-    <w:lvl w:ilvl="3">
-      <w:numFmt w:val="bullet"/>
-      <w:lvlText w:val=" "/>
-      <w:lvlJc w:val="left"/>
-      <w:pPr>
-        <w:tabs>
-          <w:tab w:val="num" w:pos="2160"/>
-        </w:tabs>
-        <w:ind w:left="2640" w:hanging="480"/>
-      </w:pPr>
-    </w:lvl>
-    <w:lvl w:ilvl="4">
-      <w:numFmt w:val="bullet"/>
-      <w:lvlText w:val=" "/>
-      <w:lvlJc w:val="left"/>
-      <w:pPr>
-        <w:tabs>
-          <w:tab w:val="num" w:pos="2880"/>
-        </w:tabs>
-        <w:ind w:left="3360" w:hanging="480"/>
-      </w:pPr>
-    </w:lvl>
-    <w:lvl w:ilvl="5">
-      <w:numFmt w:val="bullet"/>
-      <w:lvlText w:val=" "/>
-      <w:lvlJc w:val="left"/>
-      <w:pPr>
-        <w:tabs>
-          <w:tab w:val="num" w:pos="3600"/>
-        </w:tabs>
-        <w:ind w:left="4080" w:hanging="480"/>
-      </w:pPr>
-    </w:lvl>
-    <w:lvl w:ilvl="6">
-      <w:numFmt w:val="bullet"/>
-      <w:lvlText w:val=" "/>
-      <w:lvlJc w:val="left"/>
-      <w:pPr>
-        <w:tabs>
-          <w:tab w:val="num" w:pos="4320"/>
-        </w:tabs>
-        <w:ind w:left="4800" w:hanging="480"/>
-      </w:pPr>
-    </w:lvl>
-    <w:lvl w:ilvl="7">
-      <w:numFmt w:val="decimal"/>
-      <w:lvlText w:val=""/>
-      <w:lvlJc w:val="left"/>
-    </w:lvl>
-    <w:lvl w:ilvl="8">
-      <w:numFmt w:val="decimal"/>
-      <w:lvlText w:val=""/>
-      <w:lvlJc w:val="left"/>
-    </w:lvl>
-  </w:abstractNum>
-  <w:abstractNum w:abstractNumId="2">
     <w:nsid w:val="E17F69BA"/>
     <w:multiLevelType w:val="multilevel"/>
-    <w:tmpl w:val="1AA81C58"/>
+    <w:tmpl w:val="995E5154"/>
     <w:lvl w:ilvl="0">
       <w:numFmt w:val="bullet"/>
       <w:lvlText w:val=" "/>
@@ -551,13 +528,10 @@
     </w:lvl>
   </w:abstractNum>
   <w:num w:numId="1">
-    <w:abstractNumId w:val="2"/>
+    <w:abstractNumId w:val="1"/>
   </w:num>
   <w:num w:numId="2">
     <w:abstractNumId w:val="0"/>
-  </w:num>
-  <w:num w:numId="3">
-    <w:abstractNumId w:val="1"/>
   </w:num>
 </w:numbering>
 </file>
@@ -583,21 +557,14 @@
   <w:style w:type="paragraph" w:default="1" w:styleId="Normal">
     <w:name w:val="Normal"/>
     <w:qFormat/>
-    <w:rsid w:val="00D44C7B"/>
-    <w:pPr>
-      <w:spacing w:before="180" w:after="180"/>
-    </w:pPr>
-    <w:rPr>
-      <w:rFonts w:ascii="Palatino Linotype" w:hAnsi="Palatino Linotype"/>
-    </w:rPr>
   </w:style>
   <w:style w:type="paragraph" w:styleId="Heading1">
     <w:name w:val="heading 1"/>
     <w:basedOn w:val="Normal"/>
-    <w:next w:val="Normal"/>
+    <w:next w:val="BodyText"/>
     <w:uiPriority w:val="9"/>
     <w:qFormat/>
-    <w:rsid w:val="001C4BC1"/>
+    <w:rsid w:val="00C61880"/>
     <w:pPr>
       <w:keepNext/>
       <w:keepLines/>
@@ -605,7 +572,7 @@
       <w:outlineLvl w:val="0"/>
     </w:pPr>
     <w:rPr>
-      <w:rFonts w:eastAsiaTheme="majorEastAsia" w:cstheme="majorBidi"/>
+      <w:rFonts w:ascii="Times New Roman" w:eastAsiaTheme="majorEastAsia" w:hAnsi="Times New Roman" w:cstheme="majorBidi"/>
       <w:b/>
       <w:bCs/>
       <w:szCs w:val="32"/>
@@ -614,11 +581,11 @@
   <w:style w:type="paragraph" w:styleId="Heading2">
     <w:name w:val="heading 2"/>
     <w:basedOn w:val="Normal"/>
-    <w:next w:val="Normal"/>
+    <w:next w:val="BodyText"/>
     <w:uiPriority w:val="9"/>
     <w:unhideWhenUsed/>
     <w:qFormat/>
-    <w:rsid w:val="001C4BC1"/>
+    <w:rsid w:val="00C61880"/>
     <w:pPr>
       <w:keepNext/>
       <w:keepLines/>
@@ -626,20 +593,20 @@
       <w:outlineLvl w:val="1"/>
     </w:pPr>
     <w:rPr>
-      <w:rFonts w:eastAsiaTheme="majorEastAsia" w:cstheme="majorBidi"/>
+      <w:rFonts w:ascii="Times New Roman" w:eastAsiaTheme="majorEastAsia" w:hAnsi="Times New Roman" w:cstheme="majorBidi"/>
       <w:bCs/>
-      <w:i/>
       <w:szCs w:val="32"/>
+      <w:u w:val="single"/>
     </w:rPr>
   </w:style>
   <w:style w:type="paragraph" w:styleId="Heading3">
     <w:name w:val="heading 3"/>
     <w:basedOn w:val="Normal"/>
-    <w:next w:val="Normal"/>
+    <w:next w:val="BodyText"/>
     <w:uiPriority w:val="9"/>
     <w:unhideWhenUsed/>
     <w:qFormat/>
-    <w:rsid w:val="001C4BC1"/>
+    <w:rsid w:val="00C61880"/>
     <w:pPr>
       <w:keepNext/>
       <w:keepLines/>
@@ -647,19 +614,20 @@
       <w:outlineLvl w:val="2"/>
     </w:pPr>
     <w:rPr>
-      <w:rFonts w:eastAsiaTheme="majorEastAsia" w:cstheme="majorBidi"/>
+      <w:rFonts w:ascii="Times New Roman" w:eastAsiaTheme="majorEastAsia" w:hAnsi="Times New Roman" w:cstheme="majorBidi"/>
       <w:bCs/>
+      <w:i/>
       <w:szCs w:val="28"/>
-      <w:u w:val="single"/>
     </w:rPr>
   </w:style>
   <w:style w:type="paragraph" w:styleId="Heading4">
     <w:name w:val="heading 4"/>
     <w:basedOn w:val="Normal"/>
-    <w:next w:val="Normal"/>
+    <w:next w:val="BodyText"/>
     <w:uiPriority w:val="9"/>
     <w:unhideWhenUsed/>
     <w:qFormat/>
+    <w:rsid w:val="00C61880"/>
     <w:pPr>
       <w:keepNext/>
       <w:keepLines/>
@@ -667,16 +635,14 @@
       <w:outlineLvl w:val="3"/>
     </w:pPr>
     <w:rPr>
-      <w:rFonts w:asciiTheme="majorHAnsi" w:eastAsiaTheme="majorEastAsia" w:hAnsiTheme="majorHAnsi" w:cstheme="majorBidi"/>
-      <w:b/>
+      <w:rFonts w:ascii="Times New Roman" w:eastAsiaTheme="majorEastAsia" w:hAnsi="Times New Roman" w:cstheme="majorBidi"/>
       <w:bCs/>
-      <w:color w:val="4F81BD" w:themeColor="accent1"/>
     </w:rPr>
   </w:style>
   <w:style w:type="paragraph" w:styleId="Heading5">
     <w:name w:val="heading 5"/>
     <w:basedOn w:val="Normal"/>
-    <w:next w:val="Normal"/>
+    <w:next w:val="BodyText"/>
     <w:uiPriority w:val="9"/>
     <w:unhideWhenUsed/>
     <w:qFormat/>
@@ -690,6 +656,24 @@
       <w:rFonts w:asciiTheme="majorHAnsi" w:eastAsiaTheme="majorEastAsia" w:hAnsiTheme="majorHAnsi" w:cstheme="majorBidi"/>
       <w:i/>
       <w:iCs/>
+      <w:color w:val="4F81BD" w:themeColor="accent1"/>
+    </w:rPr>
+  </w:style>
+  <w:style w:type="paragraph" w:styleId="Heading6">
+    <w:name w:val="heading 6"/>
+    <w:basedOn w:val="Normal"/>
+    <w:next w:val="BodyText"/>
+    <w:uiPriority w:val="9"/>
+    <w:unhideWhenUsed/>
+    <w:qFormat/>
+    <w:pPr>
+      <w:keepNext/>
+      <w:keepLines/>
+      <w:spacing w:before="200" w:after="0"/>
+      <w:outlineLvl w:val="5"/>
+    </w:pPr>
+    <w:rPr>
+      <w:rFonts w:asciiTheme="majorHAnsi" w:eastAsiaTheme="majorEastAsia" w:hAnsiTheme="majorHAnsi" w:cstheme="majorBidi"/>
       <w:color w:val="4F81BD" w:themeColor="accent1"/>
     </w:rPr>
   </w:style>
@@ -720,9 +704,27 @@
     <w:semiHidden/>
     <w:unhideWhenUsed/>
   </w:style>
+  <w:style w:type="paragraph" w:styleId="BodyText">
+    <w:name w:val="Body Text"/>
+    <w:basedOn w:val="Normal"/>
+    <w:qFormat/>
+    <w:rsid w:val="00C61880"/>
+    <w:pPr>
+      <w:spacing w:before="180" w:after="180"/>
+    </w:pPr>
+    <w:rPr>
+      <w:rFonts w:ascii="Times New Roman" w:hAnsi="Times New Roman"/>
+    </w:rPr>
+  </w:style>
+  <w:style w:type="paragraph" w:customStyle="1" w:styleId="FirstParagraph">
+    <w:name w:val="First Paragraph"/>
+    <w:basedOn w:val="BodyText"/>
+    <w:next w:val="BodyText"/>
+    <w:qFormat/>
+  </w:style>
   <w:style w:type="paragraph" w:customStyle="1" w:styleId="Compact">
     <w:name w:val="Compact"/>
-    <w:basedOn w:val="Normal"/>
+    <w:basedOn w:val="BodyText"/>
     <w:qFormat/>
     <w:pPr>
       <w:spacing w:before="36" w:after="36"/>
@@ -731,27 +733,25 @@
   <w:style w:type="paragraph" w:styleId="Title">
     <w:name w:val="Title"/>
     <w:basedOn w:val="Normal"/>
-    <w:next w:val="Normal"/>
-    <w:qFormat/>
-    <w:rsid w:val="00D44C7B"/>
+    <w:next w:val="BodyText"/>
+    <w:qFormat/>
+    <w:rsid w:val="00C61880"/>
     <w:pPr>
       <w:keepNext/>
       <w:keepLines/>
       <w:spacing w:before="480" w:after="240"/>
     </w:pPr>
     <w:rPr>
-      <w:rFonts w:eastAsiaTheme="majorEastAsia" w:cstheme="majorBidi"/>
-      <w:b/>
+      <w:rFonts w:ascii="Times New Roman" w:eastAsiaTheme="majorEastAsia" w:hAnsi="Times New Roman" w:cstheme="majorBidi"/>
       <w:bCs/>
-      <w:i/>
-      <w:sz w:val="36"/>
+      <w:sz w:val="48"/>
       <w:szCs w:val="36"/>
     </w:rPr>
   </w:style>
   <w:style w:type="paragraph" w:styleId="Subtitle">
     <w:name w:val="Subtitle"/>
     <w:basedOn w:val="Title"/>
-    <w:next w:val="Normal"/>
+    <w:next w:val="BodyText"/>
     <w:qFormat/>
     <w:pPr>
       <w:spacing w:before="240"/>
@@ -764,35 +764,36 @@
   </w:style>
   <w:style w:type="paragraph" w:customStyle="1" w:styleId="Author">
     <w:name w:val="Author"/>
-    <w:next w:val="Normal"/>
-    <w:qFormat/>
-    <w:rsid w:val="00D44C7B"/>
+    <w:next w:val="BodyText"/>
+    <w:qFormat/>
+    <w:rsid w:val="00C61880"/>
     <w:pPr>
       <w:keepNext/>
       <w:keepLines/>
-      <w:spacing w:after="0"/>
-    </w:pPr>
+      <w:spacing w:after="80"/>
+    </w:pPr>
+    <w:rPr>
+      <w:rFonts w:ascii="Times New Roman" w:hAnsi="Times New Roman"/>
+    </w:rPr>
   </w:style>
   <w:style w:type="paragraph" w:styleId="Date">
     <w:name w:val="Date"/>
-    <w:next w:val="Normal"/>
-    <w:qFormat/>
-    <w:rsid w:val="00D44C7B"/>
+    <w:next w:val="BodyText"/>
+    <w:qFormat/>
+    <w:rsid w:val="00C61880"/>
     <w:pPr>
       <w:keepNext/>
       <w:keepLines/>
-      <w:spacing w:before="200"/>
-    </w:pPr>
-    <w:rPr>
-      <w:rFonts w:ascii="Palatino Linotype" w:hAnsi="Palatino Linotype"/>
+    </w:pPr>
+    <w:rPr>
+      <w:rFonts w:ascii="Times New Roman" w:hAnsi="Times New Roman"/>
     </w:rPr>
   </w:style>
   <w:style w:type="paragraph" w:customStyle="1" w:styleId="Abstract">
     <w:name w:val="Abstract"/>
     <w:basedOn w:val="Normal"/>
-    <w:next w:val="Normal"/>
-    <w:qFormat/>
-    <w:rsid w:val="00D44C7B"/>
+    <w:next w:val="BodyText"/>
+    <w:qFormat/>
     <w:pPr>
       <w:keepNext/>
       <w:keepLines/>
@@ -808,10 +809,10 @@
     <w:basedOn w:val="Normal"/>
     <w:qFormat/>
   </w:style>
-  <w:style w:type="paragraph" w:customStyle="1" w:styleId="BlockQuote">
-    <w:name w:val="Block Quote"/>
-    <w:basedOn w:val="Normal"/>
-    <w:next w:val="Normal"/>
+  <w:style w:type="paragraph" w:styleId="BlockText">
+    <w:name w:val="Block Text"/>
+    <w:basedOn w:val="BodyText"/>
+    <w:next w:val="BodyText"/>
     <w:uiPriority w:val="9"/>
     <w:unhideWhenUsed/>
     <w:qFormat/>
@@ -849,66 +850,91 @@
     <w:name w:val="Definition"/>
     <w:basedOn w:val="Normal"/>
   </w:style>
-  <w:style w:type="paragraph" w:styleId="BodyText">
-    <w:name w:val="Body Text"/>
-    <w:basedOn w:val="Normal"/>
+  <w:style w:type="paragraph" w:styleId="Caption">
+    <w:name w:val="caption"/>
+    <w:basedOn w:val="Normal"/>
+    <w:link w:val="CaptionChar"/>
     <w:pPr>
       <w:spacing w:after="120"/>
     </w:pPr>
+    <w:rPr>
+      <w:i/>
+    </w:rPr>
   </w:style>
   <w:style w:type="paragraph" w:customStyle="1" w:styleId="TableCaption">
     <w:name w:val="Table Caption"/>
-    <w:basedOn w:val="Normal"/>
-    <w:pPr>
-      <w:spacing w:before="0" w:after="120"/>
-    </w:pPr>
-    <w:rPr>
-      <w:i/>
-    </w:rPr>
+    <w:basedOn w:val="Caption"/>
+    <w:pPr>
+      <w:keepNext/>
+    </w:pPr>
   </w:style>
   <w:style w:type="paragraph" w:customStyle="1" w:styleId="ImageCaption">
     <w:name w:val="Image Caption"/>
-    <w:basedOn w:val="Normal"/>
-    <w:link w:val="BodyTextChar"/>
-    <w:pPr>
-      <w:spacing w:before="0" w:after="120"/>
-    </w:pPr>
-    <w:rPr>
-      <w:i/>
-    </w:rPr>
-  </w:style>
-  <w:style w:type="character" w:customStyle="1" w:styleId="BodyTextChar">
-    <w:name w:val="Body Text Char"/>
+    <w:basedOn w:val="Caption"/>
+  </w:style>
+  <w:style w:type="paragraph" w:customStyle="1" w:styleId="Figure">
+    <w:name w:val="Figure"/>
+    <w:basedOn w:val="Normal"/>
+  </w:style>
+  <w:style w:type="paragraph" w:customStyle="1" w:styleId="FigurewithCaption">
+    <w:name w:val="Figure with Caption"/>
+    <w:basedOn w:val="Figure"/>
+    <w:pPr>
+      <w:keepNext/>
+    </w:pPr>
+  </w:style>
+  <w:style w:type="character" w:customStyle="1" w:styleId="CaptionChar">
+    <w:name w:val="Caption Char"/>
     <w:basedOn w:val="DefaultParagraphFont"/>
-    <w:link w:val="ImageCaption"/>
+    <w:link w:val="Caption"/>
   </w:style>
   <w:style w:type="character" w:customStyle="1" w:styleId="VerbatimChar">
     <w:name w:val="Verbatim Char"/>
-    <w:basedOn w:val="BodyTextChar"/>
+    <w:basedOn w:val="CaptionChar"/>
     <w:link w:val="SourceCode"/>
     <w:rPr>
       <w:rFonts w:ascii="Consolas" w:hAnsi="Consolas"/>
       <w:sz w:val="22"/>
     </w:rPr>
   </w:style>
-  <w:style w:type="character" w:customStyle="1" w:styleId="FootnoteRef">
-    <w:name w:val="Footnote Ref"/>
-    <w:basedOn w:val="BodyTextChar"/>
+  <w:style w:type="character" w:styleId="FootnoteReference">
+    <w:name w:val="footnote reference"/>
+    <w:basedOn w:val="CaptionChar"/>
     <w:rPr>
       <w:vertAlign w:val="superscript"/>
     </w:rPr>
   </w:style>
-  <w:style w:type="character" w:customStyle="1" w:styleId="Link">
-    <w:name w:val="Link"/>
-    <w:basedOn w:val="BodyTextChar"/>
+  <w:style w:type="character" w:styleId="Hyperlink">
+    <w:name w:val="Hyperlink"/>
+    <w:basedOn w:val="CaptionChar"/>
     <w:rPr>
       <w:color w:val="4F81BD" w:themeColor="accent1"/>
     </w:rPr>
   </w:style>
-  <w:style w:type="paragraph" w:customStyle="1" w:styleId="SourceCode0">
+  <w:style w:type="paragraph" w:styleId="TOCHeading">
+    <w:name w:val="TOC Heading"/>
+    <w:basedOn w:val="Heading1"/>
+    <w:next w:val="BodyText"/>
+    <w:uiPriority w:val="39"/>
+    <w:unhideWhenUsed/>
+    <w:qFormat/>
+    <w:pPr>
+      <w:spacing w:before="240" w:line="259" w:lineRule="auto"/>
+      <w:outlineLvl w:val="9"/>
+    </w:pPr>
+    <w:rPr>
+      <w:rFonts w:asciiTheme="majorHAnsi" w:hAnsiTheme="majorHAnsi"/>
+      <w:b w:val="0"/>
+      <w:bCs w:val="0"/>
+      <w:color w:val="365F91" w:themeColor="accent1" w:themeShade="BF"/>
+    </w:rPr>
+  </w:style>
+  <w:style w:type="paragraph" w:customStyle="1" w:styleId="SourceCode">
     <w:name w:val="Source Code"/>
     <w:basedOn w:val="Normal"/>
-    <w:pPr>
+    <w:link w:val="VerbatimChar"/>
+    <w:pPr>
+      <w:shd w:val="clear" w:color="auto" w:fill="F8F8F8"/>
       <w:wordWrap w:val="0"/>
     </w:pPr>
   </w:style>
@@ -918,8 +944,9 @@
     <w:rPr>
       <w:rFonts w:ascii="Consolas" w:hAnsi="Consolas"/>
       <w:b/>
-      <w:color w:val="007020"/>
-      <w:sz w:val="22"/>
+      <w:color w:val="204A87"/>
+      <w:sz w:val="22"/>
+      <w:shd w:val="clear" w:color="auto" w:fill="F8F8F8"/>
     </w:rPr>
   </w:style>
   <w:style w:type="character" w:customStyle="1" w:styleId="DataTypeTok">
@@ -927,8 +954,9 @@
     <w:basedOn w:val="VerbatimChar"/>
     <w:rPr>
       <w:rFonts w:ascii="Consolas" w:hAnsi="Consolas"/>
-      <w:color w:val="902000"/>
-      <w:sz w:val="22"/>
+      <w:color w:val="204A87"/>
+      <w:sz w:val="22"/>
+      <w:shd w:val="clear" w:color="auto" w:fill="F8F8F8"/>
     </w:rPr>
   </w:style>
   <w:style w:type="character" w:customStyle="1" w:styleId="DecValTok">
@@ -936,8 +964,9 @@
     <w:basedOn w:val="VerbatimChar"/>
     <w:rPr>
       <w:rFonts w:ascii="Consolas" w:hAnsi="Consolas"/>
-      <w:color w:val="40A070"/>
-      <w:sz w:val="22"/>
+      <w:color w:val="0000CF"/>
+      <w:sz w:val="22"/>
+      <w:shd w:val="clear" w:color="auto" w:fill="F8F8F8"/>
     </w:rPr>
   </w:style>
   <w:style w:type="character" w:customStyle="1" w:styleId="BaseNTok">
@@ -945,8 +974,9 @@
     <w:basedOn w:val="VerbatimChar"/>
     <w:rPr>
       <w:rFonts w:ascii="Consolas" w:hAnsi="Consolas"/>
-      <w:color w:val="40A070"/>
-      <w:sz w:val="22"/>
+      <w:color w:val="0000CF"/>
+      <w:sz w:val="22"/>
+      <w:shd w:val="clear" w:color="auto" w:fill="F8F8F8"/>
     </w:rPr>
   </w:style>
   <w:style w:type="character" w:customStyle="1" w:styleId="FloatTok">
@@ -954,8 +984,19 @@
     <w:basedOn w:val="VerbatimChar"/>
     <w:rPr>
       <w:rFonts w:ascii="Consolas" w:hAnsi="Consolas"/>
-      <w:color w:val="40A070"/>
-      <w:sz w:val="22"/>
+      <w:color w:val="0000CF"/>
+      <w:sz w:val="22"/>
+      <w:shd w:val="clear" w:color="auto" w:fill="F8F8F8"/>
+    </w:rPr>
+  </w:style>
+  <w:style w:type="character" w:customStyle="1" w:styleId="ConstantTok">
+    <w:name w:val="ConstantTok"/>
+    <w:basedOn w:val="VerbatimChar"/>
+    <w:rPr>
+      <w:rFonts w:ascii="Consolas" w:hAnsi="Consolas"/>
+      <w:color w:val="000000"/>
+      <w:sz w:val="22"/>
+      <w:shd w:val="clear" w:color="auto" w:fill="F8F8F8"/>
     </w:rPr>
   </w:style>
   <w:style w:type="character" w:customStyle="1" w:styleId="CharTok">
@@ -963,8 +1004,19 @@
     <w:basedOn w:val="VerbatimChar"/>
     <w:rPr>
       <w:rFonts w:ascii="Consolas" w:hAnsi="Consolas"/>
-      <w:color w:val="4070A0"/>
-      <w:sz w:val="22"/>
+      <w:color w:val="4E9A06"/>
+      <w:sz w:val="22"/>
+      <w:shd w:val="clear" w:color="auto" w:fill="F8F8F8"/>
+    </w:rPr>
+  </w:style>
+  <w:style w:type="character" w:customStyle="1" w:styleId="SpecialCharTok">
+    <w:name w:val="SpecialCharTok"/>
+    <w:basedOn w:val="VerbatimChar"/>
+    <w:rPr>
+      <w:rFonts w:ascii="Consolas" w:hAnsi="Consolas"/>
+      <w:color w:val="000000"/>
+      <w:sz w:val="22"/>
+      <w:shd w:val="clear" w:color="auto" w:fill="F8F8F8"/>
     </w:rPr>
   </w:style>
   <w:style w:type="character" w:customStyle="1" w:styleId="StringTok">
@@ -972,8 +1024,38 @@
     <w:basedOn w:val="VerbatimChar"/>
     <w:rPr>
       <w:rFonts w:ascii="Consolas" w:hAnsi="Consolas"/>
-      <w:color w:val="4070A0"/>
-      <w:sz w:val="22"/>
+      <w:color w:val="4E9A06"/>
+      <w:sz w:val="22"/>
+      <w:shd w:val="clear" w:color="auto" w:fill="F8F8F8"/>
+    </w:rPr>
+  </w:style>
+  <w:style w:type="character" w:customStyle="1" w:styleId="VerbatimStringTok">
+    <w:name w:val="VerbatimStringTok"/>
+    <w:basedOn w:val="VerbatimChar"/>
+    <w:rPr>
+      <w:rFonts w:ascii="Consolas" w:hAnsi="Consolas"/>
+      <w:color w:val="4E9A06"/>
+      <w:sz w:val="22"/>
+      <w:shd w:val="clear" w:color="auto" w:fill="F8F8F8"/>
+    </w:rPr>
+  </w:style>
+  <w:style w:type="character" w:customStyle="1" w:styleId="SpecialStringTok">
+    <w:name w:val="SpecialStringTok"/>
+    <w:basedOn w:val="VerbatimChar"/>
+    <w:rPr>
+      <w:rFonts w:ascii="Consolas" w:hAnsi="Consolas"/>
+      <w:color w:val="4E9A06"/>
+      <w:sz w:val="22"/>
+      <w:shd w:val="clear" w:color="auto" w:fill="F8F8F8"/>
+    </w:rPr>
+  </w:style>
+  <w:style w:type="character" w:customStyle="1" w:styleId="ImportTok">
+    <w:name w:val="ImportTok"/>
+    <w:basedOn w:val="VerbatimChar"/>
+    <w:rPr>
+      <w:rFonts w:ascii="Consolas" w:hAnsi="Consolas"/>
+      <w:sz w:val="22"/>
+      <w:shd w:val="clear" w:color="auto" w:fill="F8F8F8"/>
     </w:rPr>
   </w:style>
   <w:style w:type="character" w:customStyle="1" w:styleId="CommentTok">
@@ -982,8 +1064,45 @@
     <w:rPr>
       <w:rFonts w:ascii="Consolas" w:hAnsi="Consolas"/>
       <w:i/>
-      <w:color w:val="60A0B0"/>
-      <w:sz w:val="22"/>
+      <w:color w:val="8F5902"/>
+      <w:sz w:val="22"/>
+      <w:shd w:val="clear" w:color="auto" w:fill="F8F8F8"/>
+    </w:rPr>
+  </w:style>
+  <w:style w:type="character" w:customStyle="1" w:styleId="DocumentationTok">
+    <w:name w:val="DocumentationTok"/>
+    <w:basedOn w:val="VerbatimChar"/>
+    <w:rPr>
+      <w:rFonts w:ascii="Consolas" w:hAnsi="Consolas"/>
+      <w:b/>
+      <w:i/>
+      <w:color w:val="8F5902"/>
+      <w:sz w:val="22"/>
+      <w:shd w:val="clear" w:color="auto" w:fill="F8F8F8"/>
+    </w:rPr>
+  </w:style>
+  <w:style w:type="character" w:customStyle="1" w:styleId="AnnotationTok">
+    <w:name w:val="AnnotationTok"/>
+    <w:basedOn w:val="VerbatimChar"/>
+    <w:rPr>
+      <w:rFonts w:ascii="Consolas" w:hAnsi="Consolas"/>
+      <w:b/>
+      <w:i/>
+      <w:color w:val="8F5902"/>
+      <w:sz w:val="22"/>
+      <w:shd w:val="clear" w:color="auto" w:fill="F8F8F8"/>
+    </w:rPr>
+  </w:style>
+  <w:style w:type="character" w:customStyle="1" w:styleId="CommentVarTok">
+    <w:name w:val="CommentVarTok"/>
+    <w:basedOn w:val="VerbatimChar"/>
+    <w:rPr>
+      <w:rFonts w:ascii="Consolas" w:hAnsi="Consolas"/>
+      <w:b/>
+      <w:i/>
+      <w:color w:val="8F5902"/>
+      <w:sz w:val="22"/>
+      <w:shd w:val="clear" w:color="auto" w:fill="F8F8F8"/>
     </w:rPr>
   </w:style>
   <w:style w:type="character" w:customStyle="1" w:styleId="OtherTok">
@@ -991,8 +1110,123 @@
     <w:basedOn w:val="VerbatimChar"/>
     <w:rPr>
       <w:rFonts w:ascii="Consolas" w:hAnsi="Consolas"/>
-      <w:color w:val="007020"/>
-      <w:sz w:val="22"/>
+      <w:color w:val="8F5902"/>
+      <w:sz w:val="22"/>
+      <w:shd w:val="clear" w:color="auto" w:fill="F8F8F8"/>
+    </w:rPr>
+  </w:style>
+  <w:style w:type="character" w:customStyle="1" w:styleId="FunctionTok">
+    <w:name w:val="FunctionTok"/>
+    <w:basedOn w:val="VerbatimChar"/>
+    <w:rPr>
+      <w:rFonts w:ascii="Consolas" w:hAnsi="Consolas"/>
+      <w:color w:val="000000"/>
+      <w:sz w:val="22"/>
+      <w:shd w:val="clear" w:color="auto" w:fill="F8F8F8"/>
+    </w:rPr>
+  </w:style>
+  <w:style w:type="character" w:customStyle="1" w:styleId="VariableTok">
+    <w:name w:val="VariableTok"/>
+    <w:basedOn w:val="VerbatimChar"/>
+    <w:rPr>
+      <w:rFonts w:ascii="Consolas" w:hAnsi="Consolas"/>
+      <w:color w:val="000000"/>
+      <w:sz w:val="22"/>
+      <w:shd w:val="clear" w:color="auto" w:fill="F8F8F8"/>
+    </w:rPr>
+  </w:style>
+  <w:style w:type="character" w:customStyle="1" w:styleId="ControlFlowTok">
+    <w:name w:val="ControlFlowTok"/>
+    <w:basedOn w:val="VerbatimChar"/>
+    <w:rPr>
+      <w:rFonts w:ascii="Consolas" w:hAnsi="Consolas"/>
+      <w:b/>
+      <w:color w:val="204A87"/>
+      <w:sz w:val="22"/>
+      <w:shd w:val="clear" w:color="auto" w:fill="F8F8F8"/>
+    </w:rPr>
+  </w:style>
+  <w:style w:type="character" w:customStyle="1" w:styleId="OperatorTok">
+    <w:name w:val="OperatorTok"/>
+    <w:basedOn w:val="VerbatimChar"/>
+    <w:rPr>
+      <w:rFonts w:ascii="Consolas" w:hAnsi="Consolas"/>
+      <w:b/>
+      <w:color w:val="CE5C00"/>
+      <w:sz w:val="22"/>
+      <w:shd w:val="clear" w:color="auto" w:fill="F8F8F8"/>
+    </w:rPr>
+  </w:style>
+  <w:style w:type="character" w:customStyle="1" w:styleId="BuiltInTok">
+    <w:name w:val="BuiltInTok"/>
+    <w:basedOn w:val="VerbatimChar"/>
+    <w:rPr>
+      <w:rFonts w:ascii="Consolas" w:hAnsi="Consolas"/>
+      <w:sz w:val="22"/>
+      <w:shd w:val="clear" w:color="auto" w:fill="F8F8F8"/>
+    </w:rPr>
+  </w:style>
+  <w:style w:type="character" w:customStyle="1" w:styleId="ExtensionTok">
+    <w:name w:val="ExtensionTok"/>
+    <w:basedOn w:val="VerbatimChar"/>
+    <w:rPr>
+      <w:rFonts w:ascii="Consolas" w:hAnsi="Consolas"/>
+      <w:sz w:val="22"/>
+      <w:shd w:val="clear" w:color="auto" w:fill="F8F8F8"/>
+    </w:rPr>
+  </w:style>
+  <w:style w:type="character" w:customStyle="1" w:styleId="PreprocessorTok">
+    <w:name w:val="PreprocessorTok"/>
+    <w:basedOn w:val="VerbatimChar"/>
+    <w:rPr>
+      <w:rFonts w:ascii="Consolas" w:hAnsi="Consolas"/>
+      <w:i/>
+      <w:color w:val="8F5902"/>
+      <w:sz w:val="22"/>
+      <w:shd w:val="clear" w:color="auto" w:fill="F8F8F8"/>
+    </w:rPr>
+  </w:style>
+  <w:style w:type="character" w:customStyle="1" w:styleId="AttributeTok">
+    <w:name w:val="AttributeTok"/>
+    <w:basedOn w:val="VerbatimChar"/>
+    <w:rPr>
+      <w:rFonts w:ascii="Consolas" w:hAnsi="Consolas"/>
+      <w:color w:val="C4A000"/>
+      <w:sz w:val="22"/>
+      <w:shd w:val="clear" w:color="auto" w:fill="F8F8F8"/>
+    </w:rPr>
+  </w:style>
+  <w:style w:type="character" w:customStyle="1" w:styleId="RegionMarkerTok">
+    <w:name w:val="RegionMarkerTok"/>
+    <w:basedOn w:val="VerbatimChar"/>
+    <w:rPr>
+      <w:rFonts w:ascii="Consolas" w:hAnsi="Consolas"/>
+      <w:sz w:val="22"/>
+      <w:shd w:val="clear" w:color="auto" w:fill="F8F8F8"/>
+    </w:rPr>
+  </w:style>
+  <w:style w:type="character" w:customStyle="1" w:styleId="InformationTok">
+    <w:name w:val="InformationTok"/>
+    <w:basedOn w:val="VerbatimChar"/>
+    <w:rPr>
+      <w:rFonts w:ascii="Consolas" w:hAnsi="Consolas"/>
+      <w:b/>
+      <w:i/>
+      <w:color w:val="8F5902"/>
+      <w:sz w:val="22"/>
+      <w:shd w:val="clear" w:color="auto" w:fill="F8F8F8"/>
+    </w:rPr>
+  </w:style>
+  <w:style w:type="character" w:customStyle="1" w:styleId="WarningTok">
+    <w:name w:val="WarningTok"/>
+    <w:basedOn w:val="VerbatimChar"/>
+    <w:rPr>
+      <w:rFonts w:ascii="Consolas" w:hAnsi="Consolas"/>
+      <w:b/>
+      <w:i/>
+      <w:color w:val="8F5902"/>
+      <w:sz w:val="22"/>
+      <w:shd w:val="clear" w:color="auto" w:fill="F8F8F8"/>
     </w:rPr>
   </w:style>
   <w:style w:type="character" w:customStyle="1" w:styleId="AlertTok">
@@ -1000,26 +1234,9 @@
     <w:basedOn w:val="VerbatimChar"/>
     <w:rPr>
       <w:rFonts w:ascii="Consolas" w:hAnsi="Consolas"/>
-      <w:b/>
-      <w:color w:val="FF0000"/>
-      <w:sz w:val="22"/>
-    </w:rPr>
-  </w:style>
-  <w:style w:type="character" w:customStyle="1" w:styleId="FunctionTok">
-    <w:name w:val="FunctionTok"/>
-    <w:basedOn w:val="VerbatimChar"/>
-    <w:rPr>
-      <w:rFonts w:ascii="Consolas" w:hAnsi="Consolas"/>
-      <w:color w:val="06287E"/>
-      <w:sz w:val="22"/>
-    </w:rPr>
-  </w:style>
-  <w:style w:type="character" w:customStyle="1" w:styleId="RegionMarkerTok">
-    <w:name w:val="RegionMarkerTok"/>
-    <w:basedOn w:val="VerbatimChar"/>
-    <w:rPr>
-      <w:rFonts w:ascii="Consolas" w:hAnsi="Consolas"/>
-      <w:sz w:val="22"/>
+      <w:color w:val="EF2929"/>
+      <w:sz w:val="22"/>
+      <w:shd w:val="clear" w:color="auto" w:fill="F8F8F8"/>
     </w:rPr>
   </w:style>
   <w:style w:type="character" w:customStyle="1" w:styleId="ErrorTok">
@@ -1028,8 +1245,9 @@
     <w:rPr>
       <w:rFonts w:ascii="Consolas" w:hAnsi="Consolas"/>
       <w:b/>
-      <w:color w:val="FF0000"/>
-      <w:sz w:val="22"/>
+      <w:color w:val="A40000"/>
+      <w:sz w:val="22"/>
+      <w:shd w:val="clear" w:color="auto" w:fill="F8F8F8"/>
     </w:rPr>
   </w:style>
   <w:style w:type="character" w:customStyle="1" w:styleId="NormalTok">
@@ -1038,153 +1256,6 @@
     <w:rPr>
       <w:rFonts w:ascii="Consolas" w:hAnsi="Consolas"/>
       <w:sz w:val="22"/>
-    </w:rPr>
-  </w:style>
-  <w:style w:type="paragraph" w:customStyle="1" w:styleId="SourceCode1">
-    <w:name w:val="Source Code"/>
-    <w:basedOn w:val="Normal"/>
-    <w:pPr>
-      <w:shd w:val="clear" w:color="auto" w:fill="F8F8F8"/>
-      <w:wordWrap w:val="0"/>
-    </w:pPr>
-  </w:style>
-  <w:style w:type="character" w:customStyle="1" w:styleId="KeywordTok0">
-    <w:name w:val="KeywordTok"/>
-    <w:basedOn w:val="VerbatimChar"/>
-    <w:rPr>
-      <w:rFonts w:ascii="Consolas" w:hAnsi="Consolas"/>
-      <w:b/>
-      <w:color w:val="204A87"/>
-      <w:sz w:val="22"/>
-      <w:shd w:val="clear" w:color="auto" w:fill="F8F8F8"/>
-    </w:rPr>
-  </w:style>
-  <w:style w:type="character" w:customStyle="1" w:styleId="DataTypeTok0">
-    <w:name w:val="DataTypeTok"/>
-    <w:basedOn w:val="VerbatimChar"/>
-    <w:rPr>
-      <w:rFonts w:ascii="Consolas" w:hAnsi="Consolas"/>
-      <w:color w:val="204A87"/>
-      <w:sz w:val="22"/>
-      <w:shd w:val="clear" w:color="auto" w:fill="F8F8F8"/>
-    </w:rPr>
-  </w:style>
-  <w:style w:type="character" w:customStyle="1" w:styleId="DecValTok0">
-    <w:name w:val="DecValTok"/>
-    <w:basedOn w:val="VerbatimChar"/>
-    <w:rPr>
-      <w:rFonts w:ascii="Consolas" w:hAnsi="Consolas"/>
-      <w:color w:val="0000CF"/>
-      <w:sz w:val="22"/>
-      <w:shd w:val="clear" w:color="auto" w:fill="F8F8F8"/>
-    </w:rPr>
-  </w:style>
-  <w:style w:type="character" w:customStyle="1" w:styleId="BaseNTok0">
-    <w:name w:val="BaseNTok"/>
-    <w:basedOn w:val="VerbatimChar"/>
-    <w:rPr>
-      <w:rFonts w:ascii="Consolas" w:hAnsi="Consolas"/>
-      <w:color w:val="0000CF"/>
-      <w:sz w:val="22"/>
-      <w:shd w:val="clear" w:color="auto" w:fill="F8F8F8"/>
-    </w:rPr>
-  </w:style>
-  <w:style w:type="character" w:customStyle="1" w:styleId="FloatTok0">
-    <w:name w:val="FloatTok"/>
-    <w:basedOn w:val="VerbatimChar"/>
-    <w:rPr>
-      <w:rFonts w:ascii="Consolas" w:hAnsi="Consolas"/>
-      <w:color w:val="0000CF"/>
-      <w:sz w:val="22"/>
-      <w:shd w:val="clear" w:color="auto" w:fill="F8F8F8"/>
-    </w:rPr>
-  </w:style>
-  <w:style w:type="character" w:customStyle="1" w:styleId="CharTok0">
-    <w:name w:val="CharTok"/>
-    <w:basedOn w:val="VerbatimChar"/>
-    <w:rPr>
-      <w:rFonts w:ascii="Consolas" w:hAnsi="Consolas"/>
-      <w:color w:val="4E9A06"/>
-      <w:sz w:val="22"/>
-      <w:shd w:val="clear" w:color="auto" w:fill="F8F8F8"/>
-    </w:rPr>
-  </w:style>
-  <w:style w:type="character" w:customStyle="1" w:styleId="StringTok0">
-    <w:name w:val="StringTok"/>
-    <w:basedOn w:val="VerbatimChar"/>
-    <w:rPr>
-      <w:rFonts w:ascii="Consolas" w:hAnsi="Consolas"/>
-      <w:color w:val="4E9A06"/>
-      <w:sz w:val="22"/>
-      <w:shd w:val="clear" w:color="auto" w:fill="F8F8F8"/>
-    </w:rPr>
-  </w:style>
-  <w:style w:type="character" w:customStyle="1" w:styleId="CommentTok0">
-    <w:name w:val="CommentTok"/>
-    <w:basedOn w:val="VerbatimChar"/>
-    <w:rPr>
-      <w:rFonts w:ascii="Consolas" w:hAnsi="Consolas"/>
-      <w:i/>
-      <w:color w:val="8F5902"/>
-      <w:sz w:val="22"/>
-      <w:shd w:val="clear" w:color="auto" w:fill="F8F8F8"/>
-    </w:rPr>
-  </w:style>
-  <w:style w:type="character" w:customStyle="1" w:styleId="OtherTok0">
-    <w:name w:val="OtherTok"/>
-    <w:basedOn w:val="VerbatimChar"/>
-    <w:rPr>
-      <w:rFonts w:ascii="Consolas" w:hAnsi="Consolas"/>
-      <w:color w:val="8F5902"/>
-      <w:sz w:val="22"/>
-      <w:shd w:val="clear" w:color="auto" w:fill="F8F8F8"/>
-    </w:rPr>
-  </w:style>
-  <w:style w:type="character" w:customStyle="1" w:styleId="AlertTok0">
-    <w:name w:val="AlertTok"/>
-    <w:basedOn w:val="VerbatimChar"/>
-    <w:rPr>
-      <w:rFonts w:ascii="Consolas" w:hAnsi="Consolas"/>
-      <w:color w:val="EF2929"/>
-      <w:sz w:val="22"/>
-      <w:shd w:val="clear" w:color="auto" w:fill="F8F8F8"/>
-    </w:rPr>
-  </w:style>
-  <w:style w:type="character" w:customStyle="1" w:styleId="FunctionTok0">
-    <w:name w:val="FunctionTok"/>
-    <w:basedOn w:val="VerbatimChar"/>
-    <w:rPr>
-      <w:rFonts w:ascii="Consolas" w:hAnsi="Consolas"/>
-      <w:color w:val="000000"/>
-      <w:sz w:val="22"/>
-      <w:shd w:val="clear" w:color="auto" w:fill="F8F8F8"/>
-    </w:rPr>
-  </w:style>
-  <w:style w:type="character" w:customStyle="1" w:styleId="RegionMarkerTok0">
-    <w:name w:val="RegionMarkerTok"/>
-    <w:basedOn w:val="VerbatimChar"/>
-    <w:rPr>
-      <w:rFonts w:ascii="Consolas" w:hAnsi="Consolas"/>
-      <w:sz w:val="22"/>
-      <w:shd w:val="clear" w:color="auto" w:fill="F8F8F8"/>
-    </w:rPr>
-  </w:style>
-  <w:style w:type="character" w:customStyle="1" w:styleId="ErrorTok0">
-    <w:name w:val="ErrorTok"/>
-    <w:basedOn w:val="VerbatimChar"/>
-    <w:rPr>
-      <w:rFonts w:ascii="Consolas" w:hAnsi="Consolas"/>
-      <w:b/>
-      <w:sz w:val="22"/>
-      <w:shd w:val="clear" w:color="auto" w:fill="F8F8F8"/>
-    </w:rPr>
-  </w:style>
-  <w:style w:type="character" w:customStyle="1" w:styleId="NormalTok0">
-    <w:name w:val="NormalTok"/>
-    <w:basedOn w:val="VerbatimChar"/>
-    <w:rPr>
-      <w:rFonts w:ascii="Consolas" w:hAnsi="Consolas"/>
-      <w:sz w:val="22"/>
       <w:shd w:val="clear" w:color="auto" w:fill="F8F8F8"/>
     </w:rPr>
   </w:style>
@@ -1192,9 +1263,9 @@
     <w:name w:val="Balloon Text"/>
     <w:basedOn w:val="Normal"/>
     <w:link w:val="BalloonTextChar"/>
-    <w:rsid w:val="00D44C7B"/>
-    <w:pPr>
-      <w:spacing w:before="0" w:after="0"/>
+    <w:rsid w:val="00C61880"/>
+    <w:pPr>
+      <w:spacing w:after="0"/>
     </w:pPr>
     <w:rPr>
       <w:rFonts w:ascii="Tahoma" w:hAnsi="Tahoma" w:cs="Tahoma"/>
@@ -1206,161 +1277,17 @@
     <w:name w:val="Balloon Text Char"/>
     <w:basedOn w:val="DefaultParagraphFont"/>
     <w:link w:val="BalloonText"/>
-    <w:rsid w:val="00D44C7B"/>
+    <w:rsid w:val="00C61880"/>
     <w:rPr>
       <w:rFonts w:ascii="Tahoma" w:hAnsi="Tahoma" w:cs="Tahoma"/>
       <w:sz w:val="16"/>
       <w:szCs w:val="16"/>
     </w:rPr>
   </w:style>
-  <w:style w:type="paragraph" w:customStyle="1" w:styleId="SourceCode">
-    <w:name w:val="Source Code"/>
-    <w:basedOn w:val="Normal"/>
-    <w:link w:val="VerbatimChar"/>
-    <w:pPr>
-      <w:shd w:val="clear" w:color="auto" w:fill="F8F8F8"/>
-      <w:wordWrap w:val="0"/>
-    </w:pPr>
-  </w:style>
-  <w:style w:type="character" w:customStyle="1" w:styleId="KeywordTok1">
-    <w:name w:val="KeywordTok"/>
-    <w:basedOn w:val="VerbatimChar"/>
-    <w:rPr>
-      <w:rFonts w:ascii="Consolas" w:hAnsi="Consolas"/>
-      <w:b/>
-      <w:color w:val="204A87"/>
-      <w:sz w:val="22"/>
-      <w:shd w:val="clear" w:color="auto" w:fill="F8F8F8"/>
-    </w:rPr>
-  </w:style>
-  <w:style w:type="character" w:customStyle="1" w:styleId="DataTypeTok1">
-    <w:name w:val="DataTypeTok"/>
-    <w:basedOn w:val="VerbatimChar"/>
-    <w:rPr>
-      <w:rFonts w:ascii="Consolas" w:hAnsi="Consolas"/>
-      <w:color w:val="204A87"/>
-      <w:sz w:val="22"/>
-      <w:shd w:val="clear" w:color="auto" w:fill="F8F8F8"/>
-    </w:rPr>
-  </w:style>
-  <w:style w:type="character" w:customStyle="1" w:styleId="DecValTok1">
-    <w:name w:val="DecValTok"/>
-    <w:basedOn w:val="VerbatimChar"/>
-    <w:rPr>
-      <w:rFonts w:ascii="Consolas" w:hAnsi="Consolas"/>
-      <w:color w:val="0000CF"/>
-      <w:sz w:val="22"/>
-      <w:shd w:val="clear" w:color="auto" w:fill="F8F8F8"/>
-    </w:rPr>
-  </w:style>
-  <w:style w:type="character" w:customStyle="1" w:styleId="BaseNTok1">
-    <w:name w:val="BaseNTok"/>
-    <w:basedOn w:val="VerbatimChar"/>
-    <w:rPr>
-      <w:rFonts w:ascii="Consolas" w:hAnsi="Consolas"/>
-      <w:color w:val="0000CF"/>
-      <w:sz w:val="22"/>
-      <w:shd w:val="clear" w:color="auto" w:fill="F8F8F8"/>
-    </w:rPr>
-  </w:style>
-  <w:style w:type="character" w:customStyle="1" w:styleId="FloatTok1">
-    <w:name w:val="FloatTok"/>
-    <w:basedOn w:val="VerbatimChar"/>
-    <w:rPr>
-      <w:rFonts w:ascii="Consolas" w:hAnsi="Consolas"/>
-      <w:color w:val="0000CF"/>
-      <w:sz w:val="22"/>
-      <w:shd w:val="clear" w:color="auto" w:fill="F8F8F8"/>
-    </w:rPr>
-  </w:style>
-  <w:style w:type="character" w:customStyle="1" w:styleId="CharTok1">
-    <w:name w:val="CharTok"/>
-    <w:basedOn w:val="VerbatimChar"/>
-    <w:rPr>
-      <w:rFonts w:ascii="Consolas" w:hAnsi="Consolas"/>
-      <w:color w:val="4E9A06"/>
-      <w:sz w:val="22"/>
-      <w:shd w:val="clear" w:color="auto" w:fill="F8F8F8"/>
-    </w:rPr>
-  </w:style>
-  <w:style w:type="character" w:customStyle="1" w:styleId="StringTok1">
-    <w:name w:val="StringTok"/>
-    <w:basedOn w:val="VerbatimChar"/>
-    <w:rPr>
-      <w:rFonts w:ascii="Consolas" w:hAnsi="Consolas"/>
-      <w:color w:val="4E9A06"/>
-      <w:sz w:val="22"/>
-      <w:shd w:val="clear" w:color="auto" w:fill="F8F8F8"/>
-    </w:rPr>
-  </w:style>
-  <w:style w:type="character" w:customStyle="1" w:styleId="CommentTok1">
-    <w:name w:val="CommentTok"/>
-    <w:basedOn w:val="VerbatimChar"/>
-    <w:rPr>
-      <w:rFonts w:ascii="Consolas" w:hAnsi="Consolas"/>
-      <w:i/>
-      <w:color w:val="8F5902"/>
-      <w:sz w:val="22"/>
-      <w:shd w:val="clear" w:color="auto" w:fill="F8F8F8"/>
-    </w:rPr>
-  </w:style>
-  <w:style w:type="character" w:customStyle="1" w:styleId="OtherTok1">
-    <w:name w:val="OtherTok"/>
-    <w:basedOn w:val="VerbatimChar"/>
-    <w:rPr>
-      <w:rFonts w:ascii="Consolas" w:hAnsi="Consolas"/>
-      <w:color w:val="8F5902"/>
-      <w:sz w:val="22"/>
-      <w:shd w:val="clear" w:color="auto" w:fill="F8F8F8"/>
-    </w:rPr>
-  </w:style>
-  <w:style w:type="character" w:customStyle="1" w:styleId="AlertTok1">
-    <w:name w:val="AlertTok"/>
-    <w:basedOn w:val="VerbatimChar"/>
-    <w:rPr>
-      <w:rFonts w:ascii="Consolas" w:hAnsi="Consolas"/>
-      <w:color w:val="EF2929"/>
-      <w:sz w:val="22"/>
-      <w:shd w:val="clear" w:color="auto" w:fill="F8F8F8"/>
-    </w:rPr>
-  </w:style>
-  <w:style w:type="character" w:customStyle="1" w:styleId="FunctionTok1">
-    <w:name w:val="FunctionTok"/>
-    <w:basedOn w:val="VerbatimChar"/>
-    <w:rPr>
-      <w:rFonts w:ascii="Consolas" w:hAnsi="Consolas"/>
-      <w:color w:val="000000"/>
-      <w:sz w:val="22"/>
-      <w:shd w:val="clear" w:color="auto" w:fill="F8F8F8"/>
-    </w:rPr>
-  </w:style>
-  <w:style w:type="character" w:customStyle="1" w:styleId="RegionMarkerTok1">
-    <w:name w:val="RegionMarkerTok"/>
-    <w:basedOn w:val="VerbatimChar"/>
-    <w:rPr>
-      <w:rFonts w:ascii="Consolas" w:hAnsi="Consolas"/>
-      <w:sz w:val="22"/>
-      <w:shd w:val="clear" w:color="auto" w:fill="F8F8F8"/>
-    </w:rPr>
-  </w:style>
-  <w:style w:type="character" w:customStyle="1" w:styleId="ErrorTok1">
-    <w:name w:val="ErrorTok"/>
-    <w:basedOn w:val="VerbatimChar"/>
-    <w:rPr>
-      <w:rFonts w:ascii="Consolas" w:hAnsi="Consolas"/>
-      <w:b/>
-      <w:sz w:val="22"/>
-      <w:shd w:val="clear" w:color="auto" w:fill="F8F8F8"/>
-    </w:rPr>
-  </w:style>
-  <w:style w:type="character" w:customStyle="1" w:styleId="NormalTok1">
-    <w:name w:val="NormalTok"/>
-    <w:basedOn w:val="VerbatimChar"/>
-    <w:rPr>
-      <w:rFonts w:ascii="Consolas" w:hAnsi="Consolas"/>
-      <w:sz w:val="22"/>
-      <w:shd w:val="clear" w:color="auto" w:fill="F8F8F8"/>
-    </w:rPr>
+  <w:style w:type="character" w:styleId="LineNumber">
+    <w:name w:val="line number"/>
+    <w:basedOn w:val="DefaultParagraphFont"/>
+    <w:rsid w:val="00B0534C"/>
   </w:style>
 </w:styles>
 </file>
@@ -1386,21 +1313,14 @@
   <w:style w:type="paragraph" w:default="1" w:styleId="Normal">
     <w:name w:val="Normal"/>
     <w:qFormat/>
-    <w:rsid w:val="00D44C7B"/>
-    <w:pPr>
-      <w:spacing w:before="180" w:after="180"/>
-    </w:pPr>
-    <w:rPr>
-      <w:rFonts w:ascii="Palatino Linotype" w:hAnsi="Palatino Linotype"/>
-    </w:rPr>
   </w:style>
   <w:style w:type="paragraph" w:styleId="Heading1">
     <w:name w:val="heading 1"/>
     <w:basedOn w:val="Normal"/>
-    <w:next w:val="Normal"/>
+    <w:next w:val="BodyText"/>
     <w:uiPriority w:val="9"/>
     <w:qFormat/>
-    <w:rsid w:val="001C4BC1"/>
+    <w:rsid w:val="00C61880"/>
     <w:pPr>
       <w:keepNext/>
       <w:keepLines/>
@@ -1408,7 +1328,7 @@
       <w:outlineLvl w:val="0"/>
     </w:pPr>
     <w:rPr>
-      <w:rFonts w:eastAsiaTheme="majorEastAsia" w:cstheme="majorBidi"/>
+      <w:rFonts w:ascii="Times New Roman" w:eastAsiaTheme="majorEastAsia" w:hAnsi="Times New Roman" w:cstheme="majorBidi"/>
       <w:b/>
       <w:bCs/>
       <w:szCs w:val="32"/>
@@ -1417,11 +1337,11 @@
   <w:style w:type="paragraph" w:styleId="Heading2">
     <w:name w:val="heading 2"/>
     <w:basedOn w:val="Normal"/>
-    <w:next w:val="Normal"/>
+    <w:next w:val="BodyText"/>
     <w:uiPriority w:val="9"/>
     <w:unhideWhenUsed/>
     <w:qFormat/>
-    <w:rsid w:val="001C4BC1"/>
+    <w:rsid w:val="00C61880"/>
     <w:pPr>
       <w:keepNext/>
       <w:keepLines/>
@@ -1429,20 +1349,20 @@
       <w:outlineLvl w:val="1"/>
     </w:pPr>
     <w:rPr>
-      <w:rFonts w:eastAsiaTheme="majorEastAsia" w:cstheme="majorBidi"/>
+      <w:rFonts w:ascii="Times New Roman" w:eastAsiaTheme="majorEastAsia" w:hAnsi="Times New Roman" w:cstheme="majorBidi"/>
       <w:bCs/>
-      <w:i/>
       <w:szCs w:val="32"/>
+      <w:u w:val="single"/>
     </w:rPr>
   </w:style>
   <w:style w:type="paragraph" w:styleId="Heading3">
     <w:name w:val="heading 3"/>
     <w:basedOn w:val="Normal"/>
-    <w:next w:val="Normal"/>
+    <w:next w:val="BodyText"/>
     <w:uiPriority w:val="9"/>
     <w:unhideWhenUsed/>
     <w:qFormat/>
-    <w:rsid w:val="001C4BC1"/>
+    <w:rsid w:val="00C61880"/>
     <w:pPr>
       <w:keepNext/>
       <w:keepLines/>
@@ -1450,19 +1370,20 @@
       <w:outlineLvl w:val="2"/>
     </w:pPr>
     <w:rPr>
-      <w:rFonts w:eastAsiaTheme="majorEastAsia" w:cstheme="majorBidi"/>
+      <w:rFonts w:ascii="Times New Roman" w:eastAsiaTheme="majorEastAsia" w:hAnsi="Times New Roman" w:cstheme="majorBidi"/>
       <w:bCs/>
+      <w:i/>
       <w:szCs w:val="28"/>
-      <w:u w:val="single"/>
     </w:rPr>
   </w:style>
   <w:style w:type="paragraph" w:styleId="Heading4">
     <w:name w:val="heading 4"/>
     <w:basedOn w:val="Normal"/>
-    <w:next w:val="Normal"/>
+    <w:next w:val="BodyText"/>
     <w:uiPriority w:val="9"/>
     <w:unhideWhenUsed/>
     <w:qFormat/>
+    <w:rsid w:val="00C61880"/>
     <w:pPr>
       <w:keepNext/>
       <w:keepLines/>
@@ -1470,16 +1391,14 @@
       <w:outlineLvl w:val="3"/>
     </w:pPr>
     <w:rPr>
-      <w:rFonts w:asciiTheme="majorHAnsi" w:eastAsiaTheme="majorEastAsia" w:hAnsiTheme="majorHAnsi" w:cstheme="majorBidi"/>
-      <w:b/>
+      <w:rFonts w:ascii="Times New Roman" w:eastAsiaTheme="majorEastAsia" w:hAnsi="Times New Roman" w:cstheme="majorBidi"/>
       <w:bCs/>
-      <w:color w:val="4F81BD" w:themeColor="accent1"/>
     </w:rPr>
   </w:style>
   <w:style w:type="paragraph" w:styleId="Heading5">
     <w:name w:val="heading 5"/>
     <w:basedOn w:val="Normal"/>
-    <w:next w:val="Normal"/>
+    <w:next w:val="BodyText"/>
     <w:uiPriority w:val="9"/>
     <w:unhideWhenUsed/>
     <w:qFormat/>
@@ -1493,6 +1412,24 @@
       <w:rFonts w:asciiTheme="majorHAnsi" w:eastAsiaTheme="majorEastAsia" w:hAnsiTheme="majorHAnsi" w:cstheme="majorBidi"/>
       <w:i/>
       <w:iCs/>
+      <w:color w:val="4F81BD" w:themeColor="accent1"/>
+    </w:rPr>
+  </w:style>
+  <w:style w:type="paragraph" w:styleId="Heading6">
+    <w:name w:val="heading 6"/>
+    <w:basedOn w:val="Normal"/>
+    <w:next w:val="BodyText"/>
+    <w:uiPriority w:val="9"/>
+    <w:unhideWhenUsed/>
+    <w:qFormat/>
+    <w:pPr>
+      <w:keepNext/>
+      <w:keepLines/>
+      <w:spacing w:before="200" w:after="0"/>
+      <w:outlineLvl w:val="5"/>
+    </w:pPr>
+    <w:rPr>
+      <w:rFonts w:asciiTheme="majorHAnsi" w:eastAsiaTheme="majorEastAsia" w:hAnsiTheme="majorHAnsi" w:cstheme="majorBidi"/>
       <w:color w:val="4F81BD" w:themeColor="accent1"/>
     </w:rPr>
   </w:style>
@@ -1523,9 +1460,27 @@
     <w:semiHidden/>
     <w:unhideWhenUsed/>
   </w:style>
+  <w:style w:type="paragraph" w:styleId="BodyText">
+    <w:name w:val="Body Text"/>
+    <w:basedOn w:val="Normal"/>
+    <w:qFormat/>
+    <w:rsid w:val="00C61880"/>
+    <w:pPr>
+      <w:spacing w:before="180" w:after="180"/>
+    </w:pPr>
+    <w:rPr>
+      <w:rFonts w:ascii="Times New Roman" w:hAnsi="Times New Roman"/>
+    </w:rPr>
+  </w:style>
+  <w:style w:type="paragraph" w:customStyle="1" w:styleId="FirstParagraph">
+    <w:name w:val="First Paragraph"/>
+    <w:basedOn w:val="BodyText"/>
+    <w:next w:val="BodyText"/>
+    <w:qFormat/>
+  </w:style>
   <w:style w:type="paragraph" w:customStyle="1" w:styleId="Compact">
     <w:name w:val="Compact"/>
-    <w:basedOn w:val="Normal"/>
+    <w:basedOn w:val="BodyText"/>
     <w:qFormat/>
     <w:pPr>
       <w:spacing w:before="36" w:after="36"/>
@@ -1534,27 +1489,25 @@
   <w:style w:type="paragraph" w:styleId="Title">
     <w:name w:val="Title"/>
     <w:basedOn w:val="Normal"/>
-    <w:next w:val="Normal"/>
-    <w:qFormat/>
-    <w:rsid w:val="00D44C7B"/>
+    <w:next w:val="BodyText"/>
+    <w:qFormat/>
+    <w:rsid w:val="00C61880"/>
     <w:pPr>
       <w:keepNext/>
       <w:keepLines/>
       <w:spacing w:before="480" w:after="240"/>
     </w:pPr>
     <w:rPr>
-      <w:rFonts w:eastAsiaTheme="majorEastAsia" w:cstheme="majorBidi"/>
-      <w:b/>
+      <w:rFonts w:ascii="Times New Roman" w:eastAsiaTheme="majorEastAsia" w:hAnsi="Times New Roman" w:cstheme="majorBidi"/>
       <w:bCs/>
-      <w:i/>
-      <w:sz w:val="36"/>
+      <w:sz w:val="48"/>
       <w:szCs w:val="36"/>
     </w:rPr>
   </w:style>
   <w:style w:type="paragraph" w:styleId="Subtitle">
     <w:name w:val="Subtitle"/>
     <w:basedOn w:val="Title"/>
-    <w:next w:val="Normal"/>
+    <w:next w:val="BodyText"/>
     <w:qFormat/>
     <w:pPr>
       <w:spacing w:before="240"/>
@@ -1567,35 +1520,36 @@
   </w:style>
   <w:style w:type="paragraph" w:customStyle="1" w:styleId="Author">
     <w:name w:val="Author"/>
-    <w:next w:val="Normal"/>
-    <w:qFormat/>
-    <w:rsid w:val="00D44C7B"/>
+    <w:next w:val="BodyText"/>
+    <w:qFormat/>
+    <w:rsid w:val="00C61880"/>
     <w:pPr>
       <w:keepNext/>
       <w:keepLines/>
-      <w:spacing w:after="0"/>
-    </w:pPr>
+      <w:spacing w:after="80"/>
+    </w:pPr>
+    <w:rPr>
+      <w:rFonts w:ascii="Times New Roman" w:hAnsi="Times New Roman"/>
+    </w:rPr>
   </w:style>
   <w:style w:type="paragraph" w:styleId="Date">
     <w:name w:val="Date"/>
-    <w:next w:val="Normal"/>
-    <w:qFormat/>
-    <w:rsid w:val="00D44C7B"/>
+    <w:next w:val="BodyText"/>
+    <w:qFormat/>
+    <w:rsid w:val="00C61880"/>
     <w:pPr>
       <w:keepNext/>
       <w:keepLines/>
-      <w:spacing w:before="200"/>
-    </w:pPr>
-    <w:rPr>
-      <w:rFonts w:ascii="Palatino Linotype" w:hAnsi="Palatino Linotype"/>
+    </w:pPr>
+    <w:rPr>
+      <w:rFonts w:ascii="Times New Roman" w:hAnsi="Times New Roman"/>
     </w:rPr>
   </w:style>
   <w:style w:type="paragraph" w:customStyle="1" w:styleId="Abstract">
     <w:name w:val="Abstract"/>
     <w:basedOn w:val="Normal"/>
-    <w:next w:val="Normal"/>
-    <w:qFormat/>
-    <w:rsid w:val="00D44C7B"/>
+    <w:next w:val="BodyText"/>
+    <w:qFormat/>
     <w:pPr>
       <w:keepNext/>
       <w:keepLines/>
@@ -1611,10 +1565,10 @@
     <w:basedOn w:val="Normal"/>
     <w:qFormat/>
   </w:style>
-  <w:style w:type="paragraph" w:customStyle="1" w:styleId="BlockQuote">
-    <w:name w:val="Block Quote"/>
-    <w:basedOn w:val="Normal"/>
-    <w:next w:val="Normal"/>
+  <w:style w:type="paragraph" w:styleId="BlockText">
+    <w:name w:val="Block Text"/>
+    <w:basedOn w:val="BodyText"/>
+    <w:next w:val="BodyText"/>
     <w:uiPriority w:val="9"/>
     <w:unhideWhenUsed/>
     <w:qFormat/>
@@ -1652,66 +1606,91 @@
     <w:name w:val="Definition"/>
     <w:basedOn w:val="Normal"/>
   </w:style>
-  <w:style w:type="paragraph" w:styleId="BodyText">
-    <w:name w:val="Body Text"/>
-    <w:basedOn w:val="Normal"/>
+  <w:style w:type="paragraph" w:styleId="Caption">
+    <w:name w:val="caption"/>
+    <w:basedOn w:val="Normal"/>
+    <w:link w:val="CaptionChar"/>
     <w:pPr>
       <w:spacing w:after="120"/>
     </w:pPr>
+    <w:rPr>
+      <w:i/>
+    </w:rPr>
   </w:style>
   <w:style w:type="paragraph" w:customStyle="1" w:styleId="TableCaption">
     <w:name w:val="Table Caption"/>
-    <w:basedOn w:val="Normal"/>
-    <w:pPr>
-      <w:spacing w:before="0" w:after="120"/>
-    </w:pPr>
-    <w:rPr>
-      <w:i/>
-    </w:rPr>
+    <w:basedOn w:val="Caption"/>
+    <w:pPr>
+      <w:keepNext/>
+    </w:pPr>
   </w:style>
   <w:style w:type="paragraph" w:customStyle="1" w:styleId="ImageCaption">
     <w:name w:val="Image Caption"/>
-    <w:basedOn w:val="Normal"/>
-    <w:link w:val="BodyTextChar"/>
-    <w:pPr>
-      <w:spacing w:before="0" w:after="120"/>
-    </w:pPr>
-    <w:rPr>
-      <w:i/>
-    </w:rPr>
-  </w:style>
-  <w:style w:type="character" w:customStyle="1" w:styleId="BodyTextChar">
-    <w:name w:val="Body Text Char"/>
+    <w:basedOn w:val="Caption"/>
+  </w:style>
+  <w:style w:type="paragraph" w:customStyle="1" w:styleId="Figure">
+    <w:name w:val="Figure"/>
+    <w:basedOn w:val="Normal"/>
+  </w:style>
+  <w:style w:type="paragraph" w:customStyle="1" w:styleId="FigurewithCaption">
+    <w:name w:val="Figure with Caption"/>
+    <w:basedOn w:val="Figure"/>
+    <w:pPr>
+      <w:keepNext/>
+    </w:pPr>
+  </w:style>
+  <w:style w:type="character" w:customStyle="1" w:styleId="CaptionChar">
+    <w:name w:val="Caption Char"/>
     <w:basedOn w:val="DefaultParagraphFont"/>
-    <w:link w:val="ImageCaption"/>
+    <w:link w:val="Caption"/>
   </w:style>
   <w:style w:type="character" w:customStyle="1" w:styleId="VerbatimChar">
     <w:name w:val="Verbatim Char"/>
-    <w:basedOn w:val="BodyTextChar"/>
+    <w:basedOn w:val="CaptionChar"/>
     <w:link w:val="SourceCode"/>
     <w:rPr>
       <w:rFonts w:ascii="Consolas" w:hAnsi="Consolas"/>
       <w:sz w:val="22"/>
     </w:rPr>
   </w:style>
-  <w:style w:type="character" w:customStyle="1" w:styleId="FootnoteRef">
-    <w:name w:val="Footnote Ref"/>
-    <w:basedOn w:val="BodyTextChar"/>
+  <w:style w:type="character" w:styleId="FootnoteReference">
+    <w:name w:val="footnote reference"/>
+    <w:basedOn w:val="CaptionChar"/>
     <w:rPr>
       <w:vertAlign w:val="superscript"/>
     </w:rPr>
   </w:style>
-  <w:style w:type="character" w:customStyle="1" w:styleId="Link">
-    <w:name w:val="Link"/>
-    <w:basedOn w:val="BodyTextChar"/>
+  <w:style w:type="character" w:styleId="Hyperlink">
+    <w:name w:val="Hyperlink"/>
+    <w:basedOn w:val="CaptionChar"/>
     <w:rPr>
       <w:color w:val="4F81BD" w:themeColor="accent1"/>
     </w:rPr>
   </w:style>
-  <w:style w:type="paragraph" w:customStyle="1" w:styleId="SourceCode0">
+  <w:style w:type="paragraph" w:styleId="TOCHeading">
+    <w:name w:val="TOC Heading"/>
+    <w:basedOn w:val="Heading1"/>
+    <w:next w:val="BodyText"/>
+    <w:uiPriority w:val="39"/>
+    <w:unhideWhenUsed/>
+    <w:qFormat/>
+    <w:pPr>
+      <w:spacing w:before="240" w:line="259" w:lineRule="auto"/>
+      <w:outlineLvl w:val="9"/>
+    </w:pPr>
+    <w:rPr>
+      <w:rFonts w:asciiTheme="majorHAnsi" w:hAnsiTheme="majorHAnsi"/>
+      <w:b w:val="0"/>
+      <w:bCs w:val="0"/>
+      <w:color w:val="365F91" w:themeColor="accent1" w:themeShade="BF"/>
+    </w:rPr>
+  </w:style>
+  <w:style w:type="paragraph" w:customStyle="1" w:styleId="SourceCode">
     <w:name w:val="Source Code"/>
     <w:basedOn w:val="Normal"/>
-    <w:pPr>
+    <w:link w:val="VerbatimChar"/>
+    <w:pPr>
+      <w:shd w:val="clear" w:color="auto" w:fill="F8F8F8"/>
       <w:wordWrap w:val="0"/>
     </w:pPr>
   </w:style>
@@ -1721,8 +1700,9 @@
     <w:rPr>
       <w:rFonts w:ascii="Consolas" w:hAnsi="Consolas"/>
       <w:b/>
-      <w:color w:val="007020"/>
-      <w:sz w:val="22"/>
+      <w:color w:val="204A87"/>
+      <w:sz w:val="22"/>
+      <w:shd w:val="clear" w:color="auto" w:fill="F8F8F8"/>
     </w:rPr>
   </w:style>
   <w:style w:type="character" w:customStyle="1" w:styleId="DataTypeTok">
@@ -1730,8 +1710,9 @@
     <w:basedOn w:val="VerbatimChar"/>
     <w:rPr>
       <w:rFonts w:ascii="Consolas" w:hAnsi="Consolas"/>
-      <w:color w:val="902000"/>
-      <w:sz w:val="22"/>
+      <w:color w:val="204A87"/>
+      <w:sz w:val="22"/>
+      <w:shd w:val="clear" w:color="auto" w:fill="F8F8F8"/>
     </w:rPr>
   </w:style>
   <w:style w:type="character" w:customStyle="1" w:styleId="DecValTok">
@@ -1739,8 +1720,9 @@
     <w:basedOn w:val="VerbatimChar"/>
     <w:rPr>
       <w:rFonts w:ascii="Consolas" w:hAnsi="Consolas"/>
-      <w:color w:val="40A070"/>
-      <w:sz w:val="22"/>
+      <w:color w:val="0000CF"/>
+      <w:sz w:val="22"/>
+      <w:shd w:val="clear" w:color="auto" w:fill="F8F8F8"/>
     </w:rPr>
   </w:style>
   <w:style w:type="character" w:customStyle="1" w:styleId="BaseNTok">
@@ -1748,8 +1730,9 @@
     <w:basedOn w:val="VerbatimChar"/>
     <w:rPr>
       <w:rFonts w:ascii="Consolas" w:hAnsi="Consolas"/>
-      <w:color w:val="40A070"/>
-      <w:sz w:val="22"/>
+      <w:color w:val="0000CF"/>
+      <w:sz w:val="22"/>
+      <w:shd w:val="clear" w:color="auto" w:fill="F8F8F8"/>
     </w:rPr>
   </w:style>
   <w:style w:type="character" w:customStyle="1" w:styleId="FloatTok">
@@ -1757,8 +1740,19 @@
     <w:basedOn w:val="VerbatimChar"/>
     <w:rPr>
       <w:rFonts w:ascii="Consolas" w:hAnsi="Consolas"/>
-      <w:color w:val="40A070"/>
-      <w:sz w:val="22"/>
+      <w:color w:val="0000CF"/>
+      <w:sz w:val="22"/>
+      <w:shd w:val="clear" w:color="auto" w:fill="F8F8F8"/>
+    </w:rPr>
+  </w:style>
+  <w:style w:type="character" w:customStyle="1" w:styleId="ConstantTok">
+    <w:name w:val="ConstantTok"/>
+    <w:basedOn w:val="VerbatimChar"/>
+    <w:rPr>
+      <w:rFonts w:ascii="Consolas" w:hAnsi="Consolas"/>
+      <w:color w:val="000000"/>
+      <w:sz w:val="22"/>
+      <w:shd w:val="clear" w:color="auto" w:fill="F8F8F8"/>
     </w:rPr>
   </w:style>
   <w:style w:type="character" w:customStyle="1" w:styleId="CharTok">
@@ -1766,8 +1760,19 @@
     <w:basedOn w:val="VerbatimChar"/>
     <w:rPr>
       <w:rFonts w:ascii="Consolas" w:hAnsi="Consolas"/>
-      <w:color w:val="4070A0"/>
-      <w:sz w:val="22"/>
+      <w:color w:val="4E9A06"/>
+      <w:sz w:val="22"/>
+      <w:shd w:val="clear" w:color="auto" w:fill="F8F8F8"/>
+    </w:rPr>
+  </w:style>
+  <w:style w:type="character" w:customStyle="1" w:styleId="SpecialCharTok">
+    <w:name w:val="SpecialCharTok"/>
+    <w:basedOn w:val="VerbatimChar"/>
+    <w:rPr>
+      <w:rFonts w:ascii="Consolas" w:hAnsi="Consolas"/>
+      <w:color w:val="000000"/>
+      <w:sz w:val="22"/>
+      <w:shd w:val="clear" w:color="auto" w:fill="F8F8F8"/>
     </w:rPr>
   </w:style>
   <w:style w:type="character" w:customStyle="1" w:styleId="StringTok">
@@ -1775,8 +1780,38 @@
     <w:basedOn w:val="VerbatimChar"/>
     <w:rPr>
       <w:rFonts w:ascii="Consolas" w:hAnsi="Consolas"/>
-      <w:color w:val="4070A0"/>
-      <w:sz w:val="22"/>
+      <w:color w:val="4E9A06"/>
+      <w:sz w:val="22"/>
+      <w:shd w:val="clear" w:color="auto" w:fill="F8F8F8"/>
+    </w:rPr>
+  </w:style>
+  <w:style w:type="character" w:customStyle="1" w:styleId="VerbatimStringTok">
+    <w:name w:val="VerbatimStringTok"/>
+    <w:basedOn w:val="VerbatimChar"/>
+    <w:rPr>
+      <w:rFonts w:ascii="Consolas" w:hAnsi="Consolas"/>
+      <w:color w:val="4E9A06"/>
+      <w:sz w:val="22"/>
+      <w:shd w:val="clear" w:color="auto" w:fill="F8F8F8"/>
+    </w:rPr>
+  </w:style>
+  <w:style w:type="character" w:customStyle="1" w:styleId="SpecialStringTok">
+    <w:name w:val="SpecialStringTok"/>
+    <w:basedOn w:val="VerbatimChar"/>
+    <w:rPr>
+      <w:rFonts w:ascii="Consolas" w:hAnsi="Consolas"/>
+      <w:color w:val="4E9A06"/>
+      <w:sz w:val="22"/>
+      <w:shd w:val="clear" w:color="auto" w:fill="F8F8F8"/>
+    </w:rPr>
+  </w:style>
+  <w:style w:type="character" w:customStyle="1" w:styleId="ImportTok">
+    <w:name w:val="ImportTok"/>
+    <w:basedOn w:val="VerbatimChar"/>
+    <w:rPr>
+      <w:rFonts w:ascii="Consolas" w:hAnsi="Consolas"/>
+      <w:sz w:val="22"/>
+      <w:shd w:val="clear" w:color="auto" w:fill="F8F8F8"/>
     </w:rPr>
   </w:style>
   <w:style w:type="character" w:customStyle="1" w:styleId="CommentTok">
@@ -1785,8 +1820,45 @@
     <w:rPr>
       <w:rFonts w:ascii="Consolas" w:hAnsi="Consolas"/>
       <w:i/>
-      <w:color w:val="60A0B0"/>
-      <w:sz w:val="22"/>
+      <w:color w:val="8F5902"/>
+      <w:sz w:val="22"/>
+      <w:shd w:val="clear" w:color="auto" w:fill="F8F8F8"/>
+    </w:rPr>
+  </w:style>
+  <w:style w:type="character" w:customStyle="1" w:styleId="DocumentationTok">
+    <w:name w:val="DocumentationTok"/>
+    <w:basedOn w:val="VerbatimChar"/>
+    <w:rPr>
+      <w:rFonts w:ascii="Consolas" w:hAnsi="Consolas"/>
+      <w:b/>
+      <w:i/>
+      <w:color w:val="8F5902"/>
+      <w:sz w:val="22"/>
+      <w:shd w:val="clear" w:color="auto" w:fill="F8F8F8"/>
+    </w:rPr>
+  </w:style>
+  <w:style w:type="character" w:customStyle="1" w:styleId="AnnotationTok">
+    <w:name w:val="AnnotationTok"/>
+    <w:basedOn w:val="VerbatimChar"/>
+    <w:rPr>
+      <w:rFonts w:ascii="Consolas" w:hAnsi="Consolas"/>
+      <w:b/>
+      <w:i/>
+      <w:color w:val="8F5902"/>
+      <w:sz w:val="22"/>
+      <w:shd w:val="clear" w:color="auto" w:fill="F8F8F8"/>
+    </w:rPr>
+  </w:style>
+  <w:style w:type="character" w:customStyle="1" w:styleId="CommentVarTok">
+    <w:name w:val="CommentVarTok"/>
+    <w:basedOn w:val="VerbatimChar"/>
+    <w:rPr>
+      <w:rFonts w:ascii="Consolas" w:hAnsi="Consolas"/>
+      <w:b/>
+      <w:i/>
+      <w:color w:val="8F5902"/>
+      <w:sz w:val="22"/>
+      <w:shd w:val="clear" w:color="auto" w:fill="F8F8F8"/>
     </w:rPr>
   </w:style>
   <w:style w:type="character" w:customStyle="1" w:styleId="OtherTok">
@@ -1794,8 +1866,123 @@
     <w:basedOn w:val="VerbatimChar"/>
     <w:rPr>
       <w:rFonts w:ascii="Consolas" w:hAnsi="Consolas"/>
-      <w:color w:val="007020"/>
-      <w:sz w:val="22"/>
+      <w:color w:val="8F5902"/>
+      <w:sz w:val="22"/>
+      <w:shd w:val="clear" w:color="auto" w:fill="F8F8F8"/>
+    </w:rPr>
+  </w:style>
+  <w:style w:type="character" w:customStyle="1" w:styleId="FunctionTok">
+    <w:name w:val="FunctionTok"/>
+    <w:basedOn w:val="VerbatimChar"/>
+    <w:rPr>
+      <w:rFonts w:ascii="Consolas" w:hAnsi="Consolas"/>
+      <w:color w:val="000000"/>
+      <w:sz w:val="22"/>
+      <w:shd w:val="clear" w:color="auto" w:fill="F8F8F8"/>
+    </w:rPr>
+  </w:style>
+  <w:style w:type="character" w:customStyle="1" w:styleId="VariableTok">
+    <w:name w:val="VariableTok"/>
+    <w:basedOn w:val="VerbatimChar"/>
+    <w:rPr>
+      <w:rFonts w:ascii="Consolas" w:hAnsi="Consolas"/>
+      <w:color w:val="000000"/>
+      <w:sz w:val="22"/>
+      <w:shd w:val="clear" w:color="auto" w:fill="F8F8F8"/>
+    </w:rPr>
+  </w:style>
+  <w:style w:type="character" w:customStyle="1" w:styleId="ControlFlowTok">
+    <w:name w:val="ControlFlowTok"/>
+    <w:basedOn w:val="VerbatimChar"/>
+    <w:rPr>
+      <w:rFonts w:ascii="Consolas" w:hAnsi="Consolas"/>
+      <w:b/>
+      <w:color w:val="204A87"/>
+      <w:sz w:val="22"/>
+      <w:shd w:val="clear" w:color="auto" w:fill="F8F8F8"/>
+    </w:rPr>
+  </w:style>
+  <w:style w:type="character" w:customStyle="1" w:styleId="OperatorTok">
+    <w:name w:val="OperatorTok"/>
+    <w:basedOn w:val="VerbatimChar"/>
+    <w:rPr>
+      <w:rFonts w:ascii="Consolas" w:hAnsi="Consolas"/>
+      <w:b/>
+      <w:color w:val="CE5C00"/>
+      <w:sz w:val="22"/>
+      <w:shd w:val="clear" w:color="auto" w:fill="F8F8F8"/>
+    </w:rPr>
+  </w:style>
+  <w:style w:type="character" w:customStyle="1" w:styleId="BuiltInTok">
+    <w:name w:val="BuiltInTok"/>
+    <w:basedOn w:val="VerbatimChar"/>
+    <w:rPr>
+      <w:rFonts w:ascii="Consolas" w:hAnsi="Consolas"/>
+      <w:sz w:val="22"/>
+      <w:shd w:val="clear" w:color="auto" w:fill="F8F8F8"/>
+    </w:rPr>
+  </w:style>
+  <w:style w:type="character" w:customStyle="1" w:styleId="ExtensionTok">
+    <w:name w:val="ExtensionTok"/>
+    <w:basedOn w:val="VerbatimChar"/>
+    <w:rPr>
+      <w:rFonts w:ascii="Consolas" w:hAnsi="Consolas"/>
+      <w:sz w:val="22"/>
+      <w:shd w:val="clear" w:color="auto" w:fill="F8F8F8"/>
+    </w:rPr>
+  </w:style>
+  <w:style w:type="character" w:customStyle="1" w:styleId="PreprocessorTok">
+    <w:name w:val="PreprocessorTok"/>
+    <w:basedOn w:val="VerbatimChar"/>
+    <w:rPr>
+      <w:rFonts w:ascii="Consolas" w:hAnsi="Consolas"/>
+      <w:i/>
+      <w:color w:val="8F5902"/>
+      <w:sz w:val="22"/>
+      <w:shd w:val="clear" w:color="auto" w:fill="F8F8F8"/>
+    </w:rPr>
+  </w:style>
+  <w:style w:type="character" w:customStyle="1" w:styleId="AttributeTok">
+    <w:name w:val="AttributeTok"/>
+    <w:basedOn w:val="VerbatimChar"/>
+    <w:rPr>
+      <w:rFonts w:ascii="Consolas" w:hAnsi="Consolas"/>
+      <w:color w:val="C4A000"/>
+      <w:sz w:val="22"/>
+      <w:shd w:val="clear" w:color="auto" w:fill="F8F8F8"/>
+    </w:rPr>
+  </w:style>
+  <w:style w:type="character" w:customStyle="1" w:styleId="RegionMarkerTok">
+    <w:name w:val="RegionMarkerTok"/>
+    <w:basedOn w:val="VerbatimChar"/>
+    <w:rPr>
+      <w:rFonts w:ascii="Consolas" w:hAnsi="Consolas"/>
+      <w:sz w:val="22"/>
+      <w:shd w:val="clear" w:color="auto" w:fill="F8F8F8"/>
+    </w:rPr>
+  </w:style>
+  <w:style w:type="character" w:customStyle="1" w:styleId="InformationTok">
+    <w:name w:val="InformationTok"/>
+    <w:basedOn w:val="VerbatimChar"/>
+    <w:rPr>
+      <w:rFonts w:ascii="Consolas" w:hAnsi="Consolas"/>
+      <w:b/>
+      <w:i/>
+      <w:color w:val="8F5902"/>
+      <w:sz w:val="22"/>
+      <w:shd w:val="clear" w:color="auto" w:fill="F8F8F8"/>
+    </w:rPr>
+  </w:style>
+  <w:style w:type="character" w:customStyle="1" w:styleId="WarningTok">
+    <w:name w:val="WarningTok"/>
+    <w:basedOn w:val="VerbatimChar"/>
+    <w:rPr>
+      <w:rFonts w:ascii="Consolas" w:hAnsi="Consolas"/>
+      <w:b/>
+      <w:i/>
+      <w:color w:val="8F5902"/>
+      <w:sz w:val="22"/>
+      <w:shd w:val="clear" w:color="auto" w:fill="F8F8F8"/>
     </w:rPr>
   </w:style>
   <w:style w:type="character" w:customStyle="1" w:styleId="AlertTok">
@@ -1803,26 +1990,9 @@
     <w:basedOn w:val="VerbatimChar"/>
     <w:rPr>
       <w:rFonts w:ascii="Consolas" w:hAnsi="Consolas"/>
-      <w:b/>
-      <w:color w:val="FF0000"/>
-      <w:sz w:val="22"/>
-    </w:rPr>
-  </w:style>
-  <w:style w:type="character" w:customStyle="1" w:styleId="FunctionTok">
-    <w:name w:val="FunctionTok"/>
-    <w:basedOn w:val="VerbatimChar"/>
-    <w:rPr>
-      <w:rFonts w:ascii="Consolas" w:hAnsi="Consolas"/>
-      <w:color w:val="06287E"/>
-      <w:sz w:val="22"/>
-    </w:rPr>
-  </w:style>
-  <w:style w:type="character" w:customStyle="1" w:styleId="RegionMarkerTok">
-    <w:name w:val="RegionMarkerTok"/>
-    <w:basedOn w:val="VerbatimChar"/>
-    <w:rPr>
-      <w:rFonts w:ascii="Consolas" w:hAnsi="Consolas"/>
-      <w:sz w:val="22"/>
+      <w:color w:val="EF2929"/>
+      <w:sz w:val="22"/>
+      <w:shd w:val="clear" w:color="auto" w:fill="F8F8F8"/>
     </w:rPr>
   </w:style>
   <w:style w:type="character" w:customStyle="1" w:styleId="ErrorTok">
@@ -1831,8 +2001,9 @@
     <w:rPr>
       <w:rFonts w:ascii="Consolas" w:hAnsi="Consolas"/>
       <w:b/>
-      <w:color w:val="FF0000"/>
-      <w:sz w:val="22"/>
+      <w:color w:val="A40000"/>
+      <w:sz w:val="22"/>
+      <w:shd w:val="clear" w:color="auto" w:fill="F8F8F8"/>
     </w:rPr>
   </w:style>
   <w:style w:type="character" w:customStyle="1" w:styleId="NormalTok">
@@ -1841,153 +2012,6 @@
     <w:rPr>
       <w:rFonts w:ascii="Consolas" w:hAnsi="Consolas"/>
       <w:sz w:val="22"/>
-    </w:rPr>
-  </w:style>
-  <w:style w:type="paragraph" w:customStyle="1" w:styleId="SourceCode1">
-    <w:name w:val="Source Code"/>
-    <w:basedOn w:val="Normal"/>
-    <w:pPr>
-      <w:shd w:val="clear" w:color="auto" w:fill="F8F8F8"/>
-      <w:wordWrap w:val="0"/>
-    </w:pPr>
-  </w:style>
-  <w:style w:type="character" w:customStyle="1" w:styleId="KeywordTok0">
-    <w:name w:val="KeywordTok"/>
-    <w:basedOn w:val="VerbatimChar"/>
-    <w:rPr>
-      <w:rFonts w:ascii="Consolas" w:hAnsi="Consolas"/>
-      <w:b/>
-      <w:color w:val="204A87"/>
-      <w:sz w:val="22"/>
-      <w:shd w:val="clear" w:color="auto" w:fill="F8F8F8"/>
-    </w:rPr>
-  </w:style>
-  <w:style w:type="character" w:customStyle="1" w:styleId="DataTypeTok0">
-    <w:name w:val="DataTypeTok"/>
-    <w:basedOn w:val="VerbatimChar"/>
-    <w:rPr>
-      <w:rFonts w:ascii="Consolas" w:hAnsi="Consolas"/>
-      <w:color w:val="204A87"/>
-      <w:sz w:val="22"/>
-      <w:shd w:val="clear" w:color="auto" w:fill="F8F8F8"/>
-    </w:rPr>
-  </w:style>
-  <w:style w:type="character" w:customStyle="1" w:styleId="DecValTok0">
-    <w:name w:val="DecValTok"/>
-    <w:basedOn w:val="VerbatimChar"/>
-    <w:rPr>
-      <w:rFonts w:ascii="Consolas" w:hAnsi="Consolas"/>
-      <w:color w:val="0000CF"/>
-      <w:sz w:val="22"/>
-      <w:shd w:val="clear" w:color="auto" w:fill="F8F8F8"/>
-    </w:rPr>
-  </w:style>
-  <w:style w:type="character" w:customStyle="1" w:styleId="BaseNTok0">
-    <w:name w:val="BaseNTok"/>
-    <w:basedOn w:val="VerbatimChar"/>
-    <w:rPr>
-      <w:rFonts w:ascii="Consolas" w:hAnsi="Consolas"/>
-      <w:color w:val="0000CF"/>
-      <w:sz w:val="22"/>
-      <w:shd w:val="clear" w:color="auto" w:fill="F8F8F8"/>
-    </w:rPr>
-  </w:style>
-  <w:style w:type="character" w:customStyle="1" w:styleId="FloatTok0">
-    <w:name w:val="FloatTok"/>
-    <w:basedOn w:val="VerbatimChar"/>
-    <w:rPr>
-      <w:rFonts w:ascii="Consolas" w:hAnsi="Consolas"/>
-      <w:color w:val="0000CF"/>
-      <w:sz w:val="22"/>
-      <w:shd w:val="clear" w:color="auto" w:fill="F8F8F8"/>
-    </w:rPr>
-  </w:style>
-  <w:style w:type="character" w:customStyle="1" w:styleId="CharTok0">
-    <w:name w:val="CharTok"/>
-    <w:basedOn w:val="VerbatimChar"/>
-    <w:rPr>
-      <w:rFonts w:ascii="Consolas" w:hAnsi="Consolas"/>
-      <w:color w:val="4E9A06"/>
-      <w:sz w:val="22"/>
-      <w:shd w:val="clear" w:color="auto" w:fill="F8F8F8"/>
-    </w:rPr>
-  </w:style>
-  <w:style w:type="character" w:customStyle="1" w:styleId="StringTok0">
-    <w:name w:val="StringTok"/>
-    <w:basedOn w:val="VerbatimChar"/>
-    <w:rPr>
-      <w:rFonts w:ascii="Consolas" w:hAnsi="Consolas"/>
-      <w:color w:val="4E9A06"/>
-      <w:sz w:val="22"/>
-      <w:shd w:val="clear" w:color="auto" w:fill="F8F8F8"/>
-    </w:rPr>
-  </w:style>
-  <w:style w:type="character" w:customStyle="1" w:styleId="CommentTok0">
-    <w:name w:val="CommentTok"/>
-    <w:basedOn w:val="VerbatimChar"/>
-    <w:rPr>
-      <w:rFonts w:ascii="Consolas" w:hAnsi="Consolas"/>
-      <w:i/>
-      <w:color w:val="8F5902"/>
-      <w:sz w:val="22"/>
-      <w:shd w:val="clear" w:color="auto" w:fill="F8F8F8"/>
-    </w:rPr>
-  </w:style>
-  <w:style w:type="character" w:customStyle="1" w:styleId="OtherTok0">
-    <w:name w:val="OtherTok"/>
-    <w:basedOn w:val="VerbatimChar"/>
-    <w:rPr>
-      <w:rFonts w:ascii="Consolas" w:hAnsi="Consolas"/>
-      <w:color w:val="8F5902"/>
-      <w:sz w:val="22"/>
-      <w:shd w:val="clear" w:color="auto" w:fill="F8F8F8"/>
-    </w:rPr>
-  </w:style>
-  <w:style w:type="character" w:customStyle="1" w:styleId="AlertTok0">
-    <w:name w:val="AlertTok"/>
-    <w:basedOn w:val="VerbatimChar"/>
-    <w:rPr>
-      <w:rFonts w:ascii="Consolas" w:hAnsi="Consolas"/>
-      <w:color w:val="EF2929"/>
-      <w:sz w:val="22"/>
-      <w:shd w:val="clear" w:color="auto" w:fill="F8F8F8"/>
-    </w:rPr>
-  </w:style>
-  <w:style w:type="character" w:customStyle="1" w:styleId="FunctionTok0">
-    <w:name w:val="FunctionTok"/>
-    <w:basedOn w:val="VerbatimChar"/>
-    <w:rPr>
-      <w:rFonts w:ascii="Consolas" w:hAnsi="Consolas"/>
-      <w:color w:val="000000"/>
-      <w:sz w:val="22"/>
-      <w:shd w:val="clear" w:color="auto" w:fill="F8F8F8"/>
-    </w:rPr>
-  </w:style>
-  <w:style w:type="character" w:customStyle="1" w:styleId="RegionMarkerTok0">
-    <w:name w:val="RegionMarkerTok"/>
-    <w:basedOn w:val="VerbatimChar"/>
-    <w:rPr>
-      <w:rFonts w:ascii="Consolas" w:hAnsi="Consolas"/>
-      <w:sz w:val="22"/>
-      <w:shd w:val="clear" w:color="auto" w:fill="F8F8F8"/>
-    </w:rPr>
-  </w:style>
-  <w:style w:type="character" w:customStyle="1" w:styleId="ErrorTok0">
-    <w:name w:val="ErrorTok"/>
-    <w:basedOn w:val="VerbatimChar"/>
-    <w:rPr>
-      <w:rFonts w:ascii="Consolas" w:hAnsi="Consolas"/>
-      <w:b/>
-      <w:sz w:val="22"/>
-      <w:shd w:val="clear" w:color="auto" w:fill="F8F8F8"/>
-    </w:rPr>
-  </w:style>
-  <w:style w:type="character" w:customStyle="1" w:styleId="NormalTok0">
-    <w:name w:val="NormalTok"/>
-    <w:basedOn w:val="VerbatimChar"/>
-    <w:rPr>
-      <w:rFonts w:ascii="Consolas" w:hAnsi="Consolas"/>
-      <w:sz w:val="22"/>
       <w:shd w:val="clear" w:color="auto" w:fill="F8F8F8"/>
     </w:rPr>
   </w:style>
@@ -1995,9 +2019,9 @@
     <w:name w:val="Balloon Text"/>
     <w:basedOn w:val="Normal"/>
     <w:link w:val="BalloonTextChar"/>
-    <w:rsid w:val="00D44C7B"/>
-    <w:pPr>
-      <w:spacing w:before="0" w:after="0"/>
+    <w:rsid w:val="00C61880"/>
+    <w:pPr>
+      <w:spacing w:after="0"/>
     </w:pPr>
     <w:rPr>
       <w:rFonts w:ascii="Tahoma" w:hAnsi="Tahoma" w:cs="Tahoma"/>
@@ -2009,161 +2033,17 @@
     <w:name w:val="Balloon Text Char"/>
     <w:basedOn w:val="DefaultParagraphFont"/>
     <w:link w:val="BalloonText"/>
-    <w:rsid w:val="00D44C7B"/>
+    <w:rsid w:val="00C61880"/>
     <w:rPr>
       <w:rFonts w:ascii="Tahoma" w:hAnsi="Tahoma" w:cs="Tahoma"/>
       <w:sz w:val="16"/>
       <w:szCs w:val="16"/>
     </w:rPr>
   </w:style>
-  <w:style w:type="paragraph" w:customStyle="1" w:styleId="SourceCode">
-    <w:name w:val="Source Code"/>
-    <w:basedOn w:val="Normal"/>
-    <w:link w:val="VerbatimChar"/>
-    <w:pPr>
-      <w:shd w:val="clear" w:color="auto" w:fill="F8F8F8"/>
-      <w:wordWrap w:val="0"/>
-    </w:pPr>
-  </w:style>
-  <w:style w:type="character" w:customStyle="1" w:styleId="KeywordTok1">
-    <w:name w:val="KeywordTok"/>
-    <w:basedOn w:val="VerbatimChar"/>
-    <w:rPr>
-      <w:rFonts w:ascii="Consolas" w:hAnsi="Consolas"/>
-      <w:b/>
-      <w:color w:val="204A87"/>
-      <w:sz w:val="22"/>
-      <w:shd w:val="clear" w:color="auto" w:fill="F8F8F8"/>
-    </w:rPr>
-  </w:style>
-  <w:style w:type="character" w:customStyle="1" w:styleId="DataTypeTok1">
-    <w:name w:val="DataTypeTok"/>
-    <w:basedOn w:val="VerbatimChar"/>
-    <w:rPr>
-      <w:rFonts w:ascii="Consolas" w:hAnsi="Consolas"/>
-      <w:color w:val="204A87"/>
-      <w:sz w:val="22"/>
-      <w:shd w:val="clear" w:color="auto" w:fill="F8F8F8"/>
-    </w:rPr>
-  </w:style>
-  <w:style w:type="character" w:customStyle="1" w:styleId="DecValTok1">
-    <w:name w:val="DecValTok"/>
-    <w:basedOn w:val="VerbatimChar"/>
-    <w:rPr>
-      <w:rFonts w:ascii="Consolas" w:hAnsi="Consolas"/>
-      <w:color w:val="0000CF"/>
-      <w:sz w:val="22"/>
-      <w:shd w:val="clear" w:color="auto" w:fill="F8F8F8"/>
-    </w:rPr>
-  </w:style>
-  <w:style w:type="character" w:customStyle="1" w:styleId="BaseNTok1">
-    <w:name w:val="BaseNTok"/>
-    <w:basedOn w:val="VerbatimChar"/>
-    <w:rPr>
-      <w:rFonts w:ascii="Consolas" w:hAnsi="Consolas"/>
-      <w:color w:val="0000CF"/>
-      <w:sz w:val="22"/>
-      <w:shd w:val="clear" w:color="auto" w:fill="F8F8F8"/>
-    </w:rPr>
-  </w:style>
-  <w:style w:type="character" w:customStyle="1" w:styleId="FloatTok1">
-    <w:name w:val="FloatTok"/>
-    <w:basedOn w:val="VerbatimChar"/>
-    <w:rPr>
-      <w:rFonts w:ascii="Consolas" w:hAnsi="Consolas"/>
-      <w:color w:val="0000CF"/>
-      <w:sz w:val="22"/>
-      <w:shd w:val="clear" w:color="auto" w:fill="F8F8F8"/>
-    </w:rPr>
-  </w:style>
-  <w:style w:type="character" w:customStyle="1" w:styleId="CharTok1">
-    <w:name w:val="CharTok"/>
-    <w:basedOn w:val="VerbatimChar"/>
-    <w:rPr>
-      <w:rFonts w:ascii="Consolas" w:hAnsi="Consolas"/>
-      <w:color w:val="4E9A06"/>
-      <w:sz w:val="22"/>
-      <w:shd w:val="clear" w:color="auto" w:fill="F8F8F8"/>
-    </w:rPr>
-  </w:style>
-  <w:style w:type="character" w:customStyle="1" w:styleId="StringTok1">
-    <w:name w:val="StringTok"/>
-    <w:basedOn w:val="VerbatimChar"/>
-    <w:rPr>
-      <w:rFonts w:ascii="Consolas" w:hAnsi="Consolas"/>
-      <w:color w:val="4E9A06"/>
-      <w:sz w:val="22"/>
-      <w:shd w:val="clear" w:color="auto" w:fill="F8F8F8"/>
-    </w:rPr>
-  </w:style>
-  <w:style w:type="character" w:customStyle="1" w:styleId="CommentTok1">
-    <w:name w:val="CommentTok"/>
-    <w:basedOn w:val="VerbatimChar"/>
-    <w:rPr>
-      <w:rFonts w:ascii="Consolas" w:hAnsi="Consolas"/>
-      <w:i/>
-      <w:color w:val="8F5902"/>
-      <w:sz w:val="22"/>
-      <w:shd w:val="clear" w:color="auto" w:fill="F8F8F8"/>
-    </w:rPr>
-  </w:style>
-  <w:style w:type="character" w:customStyle="1" w:styleId="OtherTok1">
-    <w:name w:val="OtherTok"/>
-    <w:basedOn w:val="VerbatimChar"/>
-    <w:rPr>
-      <w:rFonts w:ascii="Consolas" w:hAnsi="Consolas"/>
-      <w:color w:val="8F5902"/>
-      <w:sz w:val="22"/>
-      <w:shd w:val="clear" w:color="auto" w:fill="F8F8F8"/>
-    </w:rPr>
-  </w:style>
-  <w:style w:type="character" w:customStyle="1" w:styleId="AlertTok1">
-    <w:name w:val="AlertTok"/>
-    <w:basedOn w:val="VerbatimChar"/>
-    <w:rPr>
-      <w:rFonts w:ascii="Consolas" w:hAnsi="Consolas"/>
-      <w:color w:val="EF2929"/>
-      <w:sz w:val="22"/>
-      <w:shd w:val="clear" w:color="auto" w:fill="F8F8F8"/>
-    </w:rPr>
-  </w:style>
-  <w:style w:type="character" w:customStyle="1" w:styleId="FunctionTok1">
-    <w:name w:val="FunctionTok"/>
-    <w:basedOn w:val="VerbatimChar"/>
-    <w:rPr>
-      <w:rFonts w:ascii="Consolas" w:hAnsi="Consolas"/>
-      <w:color w:val="000000"/>
-      <w:sz w:val="22"/>
-      <w:shd w:val="clear" w:color="auto" w:fill="F8F8F8"/>
-    </w:rPr>
-  </w:style>
-  <w:style w:type="character" w:customStyle="1" w:styleId="RegionMarkerTok1">
-    <w:name w:val="RegionMarkerTok"/>
-    <w:basedOn w:val="VerbatimChar"/>
-    <w:rPr>
-      <w:rFonts w:ascii="Consolas" w:hAnsi="Consolas"/>
-      <w:sz w:val="22"/>
-      <w:shd w:val="clear" w:color="auto" w:fill="F8F8F8"/>
-    </w:rPr>
-  </w:style>
-  <w:style w:type="character" w:customStyle="1" w:styleId="ErrorTok1">
-    <w:name w:val="ErrorTok"/>
-    <w:basedOn w:val="VerbatimChar"/>
-    <w:rPr>
-      <w:rFonts w:ascii="Consolas" w:hAnsi="Consolas"/>
-      <w:b/>
-      <w:sz w:val="22"/>
-      <w:shd w:val="clear" w:color="auto" w:fill="F8F8F8"/>
-    </w:rPr>
-  </w:style>
-  <w:style w:type="character" w:customStyle="1" w:styleId="NormalTok1">
-    <w:name w:val="NormalTok"/>
-    <w:basedOn w:val="VerbatimChar"/>
-    <w:rPr>
-      <w:rFonts w:ascii="Consolas" w:hAnsi="Consolas"/>
-      <w:sz w:val="22"/>
-      <w:shd w:val="clear" w:color="auto" w:fill="F8F8F8"/>
-    </w:rPr>
+  <w:style w:type="character" w:styleId="LineNumber">
+    <w:name w:val="line number"/>
+    <w:basedOn w:val="DefaultParagraphFont"/>
+    <w:rsid w:val="00B0534C"/>
   </w:style>
 </w:styles>
 </file>

</xml_diff>